<commit_message>
Atualização para seminário final ES2
</commit_message>
<xml_diff>
--- a/PLANO_DE_TESTE_FUNCIONAL_SENAI_TEACHERS.docx
+++ b/PLANO_DE_TESTE_FUNCIONAL_SENAI_TEACHERS.docx
@@ -589,21 +589,7 @@
         <w:rPr>
           <w:rFonts w:ascii="Arial" w:eastAsia="Arial" w:hAnsi="Arial" w:cs="Arial"/>
         </w:rPr>
-        <w:t xml:space="preserve">apresentado ao professor Dr. </w:t>
-      </w:r>
-      <w:proofErr w:type="spellStart"/>
-      <w:r>
-        <w:rPr>
-          <w:rFonts w:ascii="Arial" w:eastAsia="Arial" w:hAnsi="Arial" w:cs="Arial"/>
-        </w:rPr>
-        <w:t>Daricélio</w:t>
-      </w:r>
-      <w:proofErr w:type="spellEnd"/>
-      <w:r>
-        <w:rPr>
-          <w:rFonts w:ascii="Arial" w:eastAsia="Arial" w:hAnsi="Arial" w:cs="Arial"/>
-        </w:rPr>
-        <w:t xml:space="preserve"> Moreira Soares como requisito parcial de avaliação da disciplina Engenharia de Software II do 7º período do Curso de Bacharelado em </w:t>
+        <w:t xml:space="preserve">apresentado ao professor Dr. Daricélio Moreira Soares como requisito parcial de avaliação da disciplina Engenharia de Software II do 7º período do Curso de Bacharelado em </w:t>
       </w:r>
       <w:r>
         <w:rPr>
@@ -761,6 +747,10 @@
     </w:p>
     <w:sdt>
       <w:sdtPr>
+        <w:rPr>
+          <w:rFonts w:cs="Lohit Devanagari"/>
+          <w:szCs w:val="24"/>
+        </w:rPr>
         <w:id w:val="1444261941"/>
         <w:docPartObj>
           <w:docPartGallery w:val="Table of Contents"/>
@@ -769,10 +759,8 @@
       </w:sdtPr>
       <w:sdtEndPr>
         <w:rPr>
-          <w:rFonts w:cs="Lohit Devanagari"/>
           <w:b/>
           <w:bCs/>
-          <w:szCs w:val="24"/>
         </w:rPr>
       </w:sdtEndPr>
       <w:sdtContent>
@@ -1292,16 +1280,8 @@
         <w:rPr>
           <w:rFonts w:ascii="Arial" w:eastAsia="Arial" w:hAnsi="Arial" w:cs="Arial"/>
         </w:rPr>
-        <w:t xml:space="preserve">SENAI </w:t>
+        <w:t>SENAI Teacher’s</w:t>
       </w:r>
-      <w:proofErr w:type="spellStart"/>
-      <w:r>
-        <w:rPr>
-          <w:rFonts w:ascii="Arial" w:eastAsia="Arial" w:hAnsi="Arial" w:cs="Arial"/>
-        </w:rPr>
-        <w:t>Teacher’s</w:t>
-      </w:r>
-      <w:proofErr w:type="spellEnd"/>
       <w:r>
         <w:rPr>
           <w:rFonts w:ascii="Arial" w:eastAsia="Arial" w:hAnsi="Arial" w:cs="Arial"/>
@@ -1353,17 +1333,9 @@
         <w:rPr>
           <w:rFonts w:ascii="Arial" w:hAnsi="Arial" w:cs="Arial"/>
         </w:rPr>
-        <w:t xml:space="preserve">SENAI </w:t>
-      </w:r>
-      <w:proofErr w:type="spellStart"/>
-      <w:r>
-        <w:rPr>
-          <w:rFonts w:ascii="Arial" w:hAnsi="Arial" w:cs="Arial"/>
-        </w:rPr>
-        <w:t>Teacher’s</w:t>
+        <w:t>SENAI Teacher’s</w:t>
       </w:r>
       <w:bookmarkEnd w:id="2"/>
-      <w:proofErr w:type="spellEnd"/>
     </w:p>
     <w:p>
       <w:pPr>
@@ -1378,35 +1350,7 @@
         <w:rPr>
           <w:rFonts w:ascii="Arial" w:hAnsi="Arial" w:cs="Arial"/>
         </w:rPr>
-        <w:t xml:space="preserve">O SENAI </w:t>
-      </w:r>
-      <w:proofErr w:type="spellStart"/>
-      <w:r>
-        <w:rPr>
-          <w:rFonts w:ascii="Arial" w:hAnsi="Arial" w:cs="Arial"/>
-        </w:rPr>
-        <w:t>Teacher’s</w:t>
-      </w:r>
-      <w:proofErr w:type="spellEnd"/>
-      <w:r>
-        <w:rPr>
-          <w:rFonts w:ascii="Arial" w:hAnsi="Arial" w:cs="Arial"/>
-        </w:rPr>
-        <w:t xml:space="preserve"> consiste em um sistema de apoio aos coordenadores pedagógicos da Escola SENAI Cel. </w:t>
-      </w:r>
-      <w:proofErr w:type="spellStart"/>
-      <w:r>
-        <w:rPr>
-          <w:rFonts w:ascii="Arial" w:hAnsi="Arial" w:cs="Arial"/>
-        </w:rPr>
-        <w:t>Áuton</w:t>
-      </w:r>
-      <w:proofErr w:type="spellEnd"/>
-      <w:r>
-        <w:rPr>
-          <w:rFonts w:ascii="Arial" w:hAnsi="Arial" w:cs="Arial"/>
-        </w:rPr>
-        <w:t xml:space="preserve"> Furtado. Tal apoio consiste no provimento de informações de professores extraquadro que têm intenção de ministrar cursos na instituição. Todas as informações destes professores devem ser informadas através dos mesmo via currículo.</w:t>
+        <w:t>O SENAI Teacher’s consiste em um sistema de apoio aos coordenadores pedagógicos da Escola SENAI Cel. Áuton Furtado. Tal apoio consiste no provimento de informações de professores extraquadro que têm intenção de ministrar cursos na instituição. Todas as informações destes professores devem ser informadas através dos mesmo via currículo.</w:t>
       </w:r>
     </w:p>
     <w:p>
@@ -1421,21 +1365,7 @@
         <w:rPr>
           <w:rFonts w:ascii="Arial" w:hAnsi="Arial" w:cs="Arial"/>
         </w:rPr>
-        <w:t xml:space="preserve">O SENAI </w:t>
-      </w:r>
-      <w:proofErr w:type="spellStart"/>
-      <w:r>
-        <w:rPr>
-          <w:rFonts w:ascii="Arial" w:hAnsi="Arial" w:cs="Arial"/>
-        </w:rPr>
-        <w:t>Teacher’s</w:t>
-      </w:r>
-      <w:proofErr w:type="spellEnd"/>
-      <w:r>
-        <w:rPr>
-          <w:rFonts w:ascii="Arial" w:hAnsi="Arial" w:cs="Arial"/>
-        </w:rPr>
-        <w:t xml:space="preserve"> será capaz de informar os professores capacitados para cursos, além de gerar relatórios de determinados professores, além de mostrar as observações já relatadas de tais profissionais.</w:t>
+        <w:t>O SENAI Teacher’s será capaz de informar os professores capacitados para cursos, além de gerar relatórios de determinados professores, além de mostrar as observações já relatadas de tais profissionais.</w:t>
       </w:r>
     </w:p>
     <w:p>
@@ -1507,16 +1437,8 @@
         <w:rPr>
           <w:rFonts w:ascii="Arial" w:eastAsia="Arial" w:hAnsi="Arial" w:cs="Arial"/>
         </w:rPr>
-        <w:t xml:space="preserve">SENAI </w:t>
+        <w:t>SENAI Teacher’s</w:t>
       </w:r>
-      <w:proofErr w:type="spellStart"/>
-      <w:r>
-        <w:rPr>
-          <w:rFonts w:ascii="Arial" w:eastAsia="Arial" w:hAnsi="Arial" w:cs="Arial"/>
-        </w:rPr>
-        <w:t>Teacher’s</w:t>
-      </w:r>
-      <w:proofErr w:type="spellEnd"/>
       <w:r>
         <w:rPr>
           <w:rFonts w:ascii="Arial" w:eastAsia="Arial" w:hAnsi="Arial" w:cs="Arial"/>
@@ -1559,32 +1481,46 @@
     </w:p>
     <w:tbl>
       <w:tblPr>
-        <w:tblW w:w="9326" w:type="dxa"/>
-        <w:tblInd w:w="-5" w:type="dxa"/>
+        <w:tblW w:w="9300" w:type="dxa"/>
         <w:tblLayout w:type="fixed"/>
-        <w:tblLook w:val="0000" w:firstRow="0" w:lastRow="0" w:firstColumn="0" w:lastColumn="0" w:noHBand="0" w:noVBand="0"/>
+        <w:tblLook w:val="04A0" w:firstRow="1" w:lastRow="0" w:firstColumn="1" w:lastColumn="0" w:noHBand="0" w:noVBand="1"/>
       </w:tblPr>
       <w:tblGrid>
-        <w:gridCol w:w="851"/>
-        <w:gridCol w:w="3322"/>
-        <w:gridCol w:w="3082"/>
-        <w:gridCol w:w="2071"/>
+        <w:gridCol w:w="822"/>
+        <w:gridCol w:w="3323"/>
+        <w:gridCol w:w="3083"/>
+        <w:gridCol w:w="2072"/>
+        <w:tblGridChange w:id="5">
+          <w:tblGrid>
+            <w:gridCol w:w="10"/>
+            <w:gridCol w:w="812"/>
+            <w:gridCol w:w="10"/>
+            <w:gridCol w:w="3312"/>
+            <w:gridCol w:w="11"/>
+            <w:gridCol w:w="3071"/>
+            <w:gridCol w:w="12"/>
+            <w:gridCol w:w="2059"/>
+            <w:gridCol w:w="13"/>
+          </w:tblGrid>
+        </w:tblGridChange>
       </w:tblGrid>
       <w:tr>
         <w:tc>
           <w:tcPr>
-            <w:tcW w:w="851" w:type="dxa"/>
+            <w:tcW w:w="822" w:type="dxa"/>
             <w:tcBorders>
               <w:top w:val="single" w:sz="4" w:space="0" w:color="000000"/>
               <w:left w:val="single" w:sz="4" w:space="0" w:color="000000"/>
               <w:bottom w:val="single" w:sz="4" w:space="0" w:color="000000"/>
-            </w:tcBorders>
-            <w:shd w:val="clear" w:color="auto" w:fill="auto"/>
+              <w:right w:val="nil"/>
+            </w:tcBorders>
             <w:vAlign w:val="center"/>
+            <w:hideMark/>
           </w:tcPr>
           <w:p>
             <w:pPr>
               <w:ind w:firstLine="0"/>
+              <w:jc w:val="center"/>
               <w:rPr>
                 <w:rFonts w:ascii="Arial" w:hAnsi="Arial" w:cs="Arial"/>
                 <w:b/>
@@ -1608,12 +1544,15 @@
               <w:top w:val="single" w:sz="4" w:space="0" w:color="000000"/>
               <w:left w:val="single" w:sz="4" w:space="0" w:color="000000"/>
               <w:bottom w:val="single" w:sz="4" w:space="0" w:color="000000"/>
-            </w:tcBorders>
-            <w:shd w:val="clear" w:color="auto" w:fill="auto"/>
+              <w:right w:val="nil"/>
+            </w:tcBorders>
             <w:vAlign w:val="center"/>
-          </w:tcPr>
-          <w:p>
-            <w:pPr>
+            <w:hideMark/>
+          </w:tcPr>
+          <w:p>
+            <w:pPr>
+              <w:ind w:firstLine="0"/>
+              <w:jc w:val="center"/>
               <w:rPr>
                 <w:rFonts w:ascii="Arial" w:hAnsi="Arial" w:cs="Arial"/>
                 <w:b/>
@@ -1637,13 +1576,14 @@
               <w:top w:val="single" w:sz="4" w:space="0" w:color="000000"/>
               <w:left w:val="single" w:sz="4" w:space="0" w:color="000000"/>
               <w:bottom w:val="single" w:sz="4" w:space="0" w:color="000000"/>
-            </w:tcBorders>
-            <w:shd w:val="clear" w:color="auto" w:fill="auto"/>
+              <w:right w:val="nil"/>
+            </w:tcBorders>
             <w:vAlign w:val="center"/>
-          </w:tcPr>
-          <w:p>
-            <w:pPr>
-              <w:ind w:firstLine="0"/>
+            <w:hideMark/>
+          </w:tcPr>
+          <w:p>
+            <w:pPr>
+              <w:ind w:hanging="1"/>
               <w:jc w:val="center"/>
               <w:rPr>
                 <w:rFonts w:ascii="Arial" w:hAnsi="Arial" w:cs="Arial"/>
@@ -1670,8 +1610,8 @@
               <w:bottom w:val="single" w:sz="4" w:space="0" w:color="000000"/>
               <w:right w:val="single" w:sz="4" w:space="0" w:color="000000"/>
             </w:tcBorders>
-            <w:shd w:val="clear" w:color="auto" w:fill="auto"/>
             <w:vAlign w:val="center"/>
+            <w:hideMark/>
           </w:tcPr>
           <w:p>
             <w:pPr>
@@ -1696,14 +1636,142 @@
       <w:tr>
         <w:tc>
           <w:tcPr>
-            <w:tcW w:w="851" w:type="dxa"/>
+            <w:tcW w:w="822" w:type="dxa"/>
             <w:tcBorders>
               <w:top w:val="single" w:sz="4" w:space="0" w:color="000000"/>
               <w:left w:val="single" w:sz="4" w:space="0" w:color="000000"/>
               <w:bottom w:val="single" w:sz="4" w:space="0" w:color="000000"/>
-            </w:tcBorders>
-            <w:shd w:val="clear" w:color="auto" w:fill="auto"/>
+              <w:right w:val="nil"/>
+            </w:tcBorders>
             <w:vAlign w:val="center"/>
+            <w:hideMark/>
+          </w:tcPr>
+          <w:p>
+            <w:pPr>
+              <w:ind w:firstLine="0"/>
+              <w:jc w:val="center"/>
+              <w:rPr>
+                <w:rFonts w:ascii="Arial" w:hAnsi="Arial" w:cs="Arial"/>
+                <w:b/>
+                <w:color w:val="000000"/>
+              </w:rPr>
+            </w:pPr>
+            <w:r>
+              <w:rPr>
+                <w:rFonts w:ascii="Arial" w:hAnsi="Arial" w:cs="Arial"/>
+                <w:b/>
+                <w:color w:val="000000"/>
+              </w:rPr>
+              <w:t>RF1</w:t>
+            </w:r>
+          </w:p>
+        </w:tc>
+        <w:tc>
+          <w:tcPr>
+            <w:tcW w:w="3322" w:type="dxa"/>
+            <w:tcBorders>
+              <w:top w:val="single" w:sz="4" w:space="0" w:color="000000"/>
+              <w:left w:val="single" w:sz="4" w:space="0" w:color="000000"/>
+              <w:bottom w:val="single" w:sz="4" w:space="0" w:color="000000"/>
+              <w:right w:val="nil"/>
+            </w:tcBorders>
+            <w:vAlign w:val="center"/>
+            <w:hideMark/>
+          </w:tcPr>
+          <w:p>
+            <w:pPr>
+              <w:ind w:firstLine="0"/>
+              <w:rPr>
+                <w:rFonts w:ascii="Arial" w:hAnsi="Arial" w:cs="Arial"/>
+                <w:bCs/>
+                <w:color w:val="000000"/>
+              </w:rPr>
+            </w:pPr>
+            <w:r>
+              <w:rPr>
+                <w:rFonts w:ascii="Arial" w:hAnsi="Arial" w:cs="Arial"/>
+                <w:bCs/>
+                <w:color w:val="000000"/>
+              </w:rPr>
+              <w:t>Gerenciar Usuário</w:t>
+            </w:r>
+          </w:p>
+        </w:tc>
+        <w:tc>
+          <w:tcPr>
+            <w:tcW w:w="3082" w:type="dxa"/>
+            <w:tcBorders>
+              <w:top w:val="single" w:sz="4" w:space="0" w:color="000000"/>
+              <w:left w:val="single" w:sz="4" w:space="0" w:color="000000"/>
+              <w:bottom w:val="single" w:sz="4" w:space="0" w:color="000000"/>
+              <w:right w:val="nil"/>
+            </w:tcBorders>
+            <w:vAlign w:val="center"/>
+            <w:hideMark/>
+          </w:tcPr>
+          <w:p>
+            <w:pPr>
+              <w:ind w:firstLine="0"/>
+              <w:rPr>
+                <w:rFonts w:ascii="Arial" w:hAnsi="Arial" w:cs="Arial"/>
+                <w:bCs/>
+                <w:color w:val="000000"/>
+              </w:rPr>
+            </w:pPr>
+            <w:r>
+              <w:rPr>
+                <w:rFonts w:ascii="Arial" w:hAnsi="Arial" w:cs="Arial"/>
+                <w:bCs/>
+                <w:color w:val="000000"/>
+              </w:rPr>
+              <w:t xml:space="preserve">O sistema deve permitir gerenciamento de usuários, podendo realizar inclusão, edição e exclusão de destes. </w:t>
+            </w:r>
+          </w:p>
+        </w:tc>
+        <w:tc>
+          <w:tcPr>
+            <w:tcW w:w="2071" w:type="dxa"/>
+            <w:tcBorders>
+              <w:top w:val="single" w:sz="4" w:space="0" w:color="000000"/>
+              <w:left w:val="single" w:sz="4" w:space="0" w:color="000000"/>
+              <w:bottom w:val="single" w:sz="4" w:space="0" w:color="000000"/>
+              <w:right w:val="single" w:sz="4" w:space="0" w:color="000000"/>
+            </w:tcBorders>
+            <w:vAlign w:val="center"/>
+            <w:hideMark/>
+          </w:tcPr>
+          <w:p>
+            <w:pPr>
+              <w:ind w:firstLine="0"/>
+              <w:rPr>
+                <w:rFonts w:ascii="Arial" w:hAnsi="Arial" w:cs="Arial"/>
+                <w:b/>
+                <w:color w:val="000000"/>
+              </w:rPr>
+            </w:pPr>
+            <w:r>
+              <w:rPr>
+                <w:rFonts w:ascii="Arial" w:hAnsi="Arial" w:cs="Arial"/>
+                <w:bCs/>
+                <w:color w:val="000000"/>
+              </w:rPr>
+              <w:t>Essencial</w:t>
+            </w:r>
+          </w:p>
+        </w:tc>
+      </w:tr>
+      <w:tr>
+        <w:tc>
+          <w:tcPr>
+            <w:tcW w:w="822" w:type="dxa"/>
+            <w:tcBorders>
+              <w:top w:val="single" w:sz="4" w:space="0" w:color="000000"/>
+              <w:left w:val="single" w:sz="4" w:space="0" w:color="000000"/>
+              <w:bottom w:val="single" w:sz="4" w:space="0" w:color="000000"/>
+              <w:right w:val="nil"/>
+            </w:tcBorders>
+            <w:vAlign w:val="center"/>
+            <w:hideMark/>
           </w:tcPr>
           <w:p>
             <w:pPr>
@@ -1726,17 +1794,7 @@
                 <w:iCs w:val="0"/>
                 <w:color w:val="000000"/>
               </w:rPr>
-              <w:t>RF</w:t>
-            </w:r>
-            <w:r>
-              <w:rPr>
-                <w:rFonts w:ascii="Arial" w:hAnsi="Arial" w:cs="Arial"/>
-                <w:bCs w:val="0"/>
-                <w:i w:val="0"/>
-                <w:iCs w:val="0"/>
-                <w:color w:val="000000"/>
-              </w:rPr>
-              <w:t>1</w:t>
+              <w:t>RF2</w:t>
             </w:r>
           </w:p>
         </w:tc>
@@ -1747,15 +1805,16 @@
               <w:top w:val="single" w:sz="4" w:space="0" w:color="000000"/>
               <w:left w:val="single" w:sz="4" w:space="0" w:color="000000"/>
               <w:bottom w:val="single" w:sz="4" w:space="0" w:color="000000"/>
-            </w:tcBorders>
-            <w:shd w:val="clear" w:color="auto" w:fill="auto"/>
+              <w:right w:val="nil"/>
+            </w:tcBorders>
             <w:vAlign w:val="center"/>
+            <w:hideMark/>
           </w:tcPr>
           <w:p>
             <w:pPr>
               <w:pStyle w:val="TtulodaTabela"/>
               <w:snapToGrid w:val="0"/>
-              <w:jc w:val="left"/>
+              <w:jc w:val="both"/>
               <w:rPr>
                 <w:rFonts w:ascii="Arial" w:hAnsi="Arial" w:cs="Arial"/>
                 <w:b w:val="0"/>
@@ -1765,7 +1824,7 @@
                 <w:color w:val="000000"/>
               </w:rPr>
             </w:pPr>
-            <w:commentRangeStart w:id="5"/>
+            <w:commentRangeStart w:id="6"/>
             <w:r>
               <w:rPr>
                 <w:rFonts w:ascii="Arial" w:hAnsi="Arial" w:cs="Arial"/>
@@ -1777,17 +1836,12 @@
               </w:rPr>
               <w:t>Cadastrar Usuário</w:t>
             </w:r>
-            <w:commentRangeEnd w:id="5"/>
+            <w:commentRangeEnd w:id="6"/>
             <w:r>
               <w:rPr>
                 <w:rStyle w:val="Refdecomentrio"/>
-                <w:rFonts w:ascii="Arial" w:hAnsi="Arial" w:cs="Arial"/>
-                <w:b w:val="0"/>
-                <w:bCs w:val="0"/>
-                <w:i w:val="0"/>
-                <w:iCs w:val="0"/>
-              </w:rPr>
-              <w:commentReference w:id="5"/>
+              </w:rPr>
+              <w:commentReference w:id="6"/>
             </w:r>
           </w:p>
         </w:tc>
@@ -1798,15 +1852,16 @@
               <w:top w:val="single" w:sz="4" w:space="0" w:color="000000"/>
               <w:left w:val="single" w:sz="4" w:space="0" w:color="000000"/>
               <w:bottom w:val="single" w:sz="4" w:space="0" w:color="000000"/>
-            </w:tcBorders>
-            <w:shd w:val="clear" w:color="auto" w:fill="auto"/>
+              <w:right w:val="nil"/>
+            </w:tcBorders>
             <w:vAlign w:val="center"/>
+            <w:hideMark/>
           </w:tcPr>
           <w:p>
             <w:pPr>
               <w:pStyle w:val="TtulodaTabela"/>
               <w:snapToGrid w:val="0"/>
-              <w:jc w:val="left"/>
+              <w:jc w:val="both"/>
               <w:rPr>
                 <w:rFonts w:ascii="Arial" w:hAnsi="Arial" w:cs="Arial"/>
                 <w:b w:val="0"/>
@@ -1838,14 +1893,14 @@
               <w:bottom w:val="single" w:sz="4" w:space="0" w:color="000000"/>
               <w:right w:val="single" w:sz="4" w:space="0" w:color="000000"/>
             </w:tcBorders>
-            <w:shd w:val="clear" w:color="auto" w:fill="auto"/>
             <w:vAlign w:val="center"/>
+            <w:hideMark/>
           </w:tcPr>
           <w:p>
             <w:pPr>
               <w:pStyle w:val="TtulodaTabela"/>
               <w:snapToGrid w:val="0"/>
-              <w:jc w:val="left"/>
+              <w:jc w:val="both"/>
               <w:rPr>
                 <w:rFonts w:ascii="Arial" w:hAnsi="Arial" w:cs="Arial"/>
                 <w:b w:val="0"/>
@@ -1872,14 +1927,15 @@
       <w:tr>
         <w:tc>
           <w:tcPr>
-            <w:tcW w:w="851" w:type="dxa"/>
+            <w:tcW w:w="822" w:type="dxa"/>
             <w:tcBorders>
               <w:top w:val="single" w:sz="4" w:space="0" w:color="000000"/>
               <w:left w:val="single" w:sz="4" w:space="0" w:color="000000"/>
               <w:bottom w:val="single" w:sz="4" w:space="0" w:color="000000"/>
-            </w:tcBorders>
-            <w:shd w:val="clear" w:color="auto" w:fill="auto"/>
+              <w:right w:val="nil"/>
+            </w:tcBorders>
             <w:vAlign w:val="center"/>
+            <w:hideMark/>
           </w:tcPr>
           <w:p>
             <w:pPr>
@@ -1901,17 +1957,7 @@
                 <w:iCs w:val="0"/>
                 <w:color w:val="000000"/>
               </w:rPr>
-              <w:t>RF</w:t>
-            </w:r>
-            <w:r>
-              <w:rPr>
-                <w:rFonts w:ascii="Arial" w:hAnsi="Arial" w:cs="Arial"/>
-                <w:bCs w:val="0"/>
-                <w:i w:val="0"/>
-                <w:iCs w:val="0"/>
-                <w:color w:val="000000"/>
-              </w:rPr>
-              <w:t>2</w:t>
+              <w:t>RF3</w:t>
             </w:r>
           </w:p>
         </w:tc>
@@ -1922,15 +1968,16 @@
               <w:top w:val="single" w:sz="4" w:space="0" w:color="000000"/>
               <w:left w:val="single" w:sz="4" w:space="0" w:color="000000"/>
               <w:bottom w:val="single" w:sz="4" w:space="0" w:color="000000"/>
-            </w:tcBorders>
-            <w:shd w:val="clear" w:color="auto" w:fill="auto"/>
+              <w:right w:val="nil"/>
+            </w:tcBorders>
             <w:vAlign w:val="center"/>
+            <w:hideMark/>
           </w:tcPr>
           <w:p>
             <w:pPr>
               <w:pStyle w:val="TtulodaTabela"/>
               <w:snapToGrid w:val="0"/>
-              <w:jc w:val="left"/>
+              <w:jc w:val="both"/>
               <w:rPr>
                 <w:rFonts w:ascii="Arial" w:hAnsi="Arial" w:cs="Arial"/>
                 <w:b w:val="0"/>
@@ -1960,15 +2007,16 @@
               <w:top w:val="single" w:sz="4" w:space="0" w:color="000000"/>
               <w:left w:val="single" w:sz="4" w:space="0" w:color="000000"/>
               <w:bottom w:val="single" w:sz="4" w:space="0" w:color="000000"/>
-            </w:tcBorders>
-            <w:shd w:val="clear" w:color="auto" w:fill="auto"/>
+              <w:right w:val="nil"/>
+            </w:tcBorders>
             <w:vAlign w:val="center"/>
+            <w:hideMark/>
           </w:tcPr>
           <w:p>
             <w:pPr>
               <w:pStyle w:val="TtulodaTabela"/>
               <w:snapToGrid w:val="0"/>
-              <w:jc w:val="left"/>
+              <w:jc w:val="both"/>
               <w:rPr>
                 <w:rFonts w:ascii="Arial" w:hAnsi="Arial" w:cs="Arial"/>
                 <w:b w:val="0"/>
@@ -1987,7 +2035,7 @@
                 <w:iCs w:val="0"/>
                 <w:color w:val="000000"/>
               </w:rPr>
-              <w:t xml:space="preserve">O sistema deve permitir a edição de dados de um usuário. </w:t>
+              <w:t>O sistema deve permitir a edição de dados de um usuário.</w:t>
             </w:r>
           </w:p>
         </w:tc>
@@ -2000,14 +2048,14 @@
               <w:bottom w:val="single" w:sz="4" w:space="0" w:color="000000"/>
               <w:right w:val="single" w:sz="4" w:space="0" w:color="000000"/>
             </w:tcBorders>
-            <w:shd w:val="clear" w:color="auto" w:fill="auto"/>
             <w:vAlign w:val="center"/>
+            <w:hideMark/>
           </w:tcPr>
           <w:p>
             <w:pPr>
               <w:pStyle w:val="TtulodaTabela"/>
               <w:snapToGrid w:val="0"/>
-              <w:jc w:val="left"/>
+              <w:jc w:val="both"/>
               <w:rPr>
                 <w:rFonts w:ascii="Arial" w:hAnsi="Arial" w:cs="Arial"/>
                 <w:b w:val="0"/>
@@ -2034,14 +2082,15 @@
       <w:tr>
         <w:tc>
           <w:tcPr>
-            <w:tcW w:w="851" w:type="dxa"/>
+            <w:tcW w:w="822" w:type="dxa"/>
             <w:tcBorders>
               <w:top w:val="single" w:sz="4" w:space="0" w:color="000000"/>
               <w:left w:val="single" w:sz="4" w:space="0" w:color="000000"/>
               <w:bottom w:val="single" w:sz="4" w:space="0" w:color="000000"/>
-            </w:tcBorders>
-            <w:shd w:val="clear" w:color="auto" w:fill="auto"/>
+              <w:right w:val="nil"/>
+            </w:tcBorders>
             <w:vAlign w:val="center"/>
+            <w:hideMark/>
           </w:tcPr>
           <w:p>
             <w:pPr>
@@ -2063,17 +2112,7 @@
                 <w:iCs w:val="0"/>
                 <w:color w:val="000000"/>
               </w:rPr>
-              <w:t>RF</w:t>
-            </w:r>
-            <w:r>
-              <w:rPr>
-                <w:rFonts w:ascii="Arial" w:hAnsi="Arial" w:cs="Arial"/>
-                <w:bCs w:val="0"/>
-                <w:i w:val="0"/>
-                <w:iCs w:val="0"/>
-                <w:color w:val="000000"/>
-              </w:rPr>
-              <w:t>3</w:t>
+              <w:t>RF4</w:t>
             </w:r>
           </w:p>
         </w:tc>
@@ -2084,15 +2123,16 @@
               <w:top w:val="single" w:sz="4" w:space="0" w:color="000000"/>
               <w:left w:val="single" w:sz="4" w:space="0" w:color="000000"/>
               <w:bottom w:val="single" w:sz="4" w:space="0" w:color="000000"/>
-            </w:tcBorders>
-            <w:shd w:val="clear" w:color="auto" w:fill="auto"/>
+              <w:right w:val="nil"/>
+            </w:tcBorders>
             <w:vAlign w:val="center"/>
+            <w:hideMark/>
           </w:tcPr>
           <w:p>
             <w:pPr>
               <w:pStyle w:val="TtulodaTabela"/>
               <w:snapToGrid w:val="0"/>
-              <w:jc w:val="left"/>
+              <w:jc w:val="both"/>
               <w:rPr>
                 <w:rFonts w:ascii="Arial" w:hAnsi="Arial" w:cs="Arial"/>
                 <w:b w:val="0"/>
@@ -2122,15 +2162,16 @@
               <w:top w:val="single" w:sz="4" w:space="0" w:color="000000"/>
               <w:left w:val="single" w:sz="4" w:space="0" w:color="000000"/>
               <w:bottom w:val="single" w:sz="4" w:space="0" w:color="000000"/>
-            </w:tcBorders>
-            <w:shd w:val="clear" w:color="auto" w:fill="auto"/>
+              <w:right w:val="nil"/>
+            </w:tcBorders>
             <w:vAlign w:val="center"/>
+            <w:hideMark/>
           </w:tcPr>
           <w:p>
             <w:pPr>
               <w:pStyle w:val="TtulodaTabela"/>
               <w:snapToGrid w:val="0"/>
-              <w:jc w:val="left"/>
+              <w:jc w:val="both"/>
               <w:rPr>
                 <w:rFonts w:ascii="Arial" w:hAnsi="Arial" w:cs="Arial"/>
                 <w:b w:val="0"/>
@@ -2149,7 +2190,7 @@
                 <w:iCs w:val="0"/>
                 <w:color w:val="000000"/>
               </w:rPr>
-              <w:t xml:space="preserve">O sistema deve permitir que um usuário seja excluído quando necessário. </w:t>
+              <w:t>O sistema deve permitir que um usuário seja excluído quando necessário.</w:t>
             </w:r>
           </w:p>
         </w:tc>
@@ -2162,14 +2203,14 @@
               <w:bottom w:val="single" w:sz="4" w:space="0" w:color="000000"/>
               <w:right w:val="single" w:sz="4" w:space="0" w:color="000000"/>
             </w:tcBorders>
-            <w:shd w:val="clear" w:color="auto" w:fill="auto"/>
             <w:vAlign w:val="center"/>
+            <w:hideMark/>
           </w:tcPr>
           <w:p>
             <w:pPr>
               <w:pStyle w:val="TtulodaTabela"/>
               <w:snapToGrid w:val="0"/>
-              <w:jc w:val="left"/>
+              <w:jc w:val="both"/>
               <w:rPr>
                 <w:rFonts w:ascii="Arial" w:hAnsi="Arial" w:cs="Arial"/>
                 <w:b w:val="0"/>
@@ -2196,14 +2237,15 @@
       <w:tr>
         <w:tc>
           <w:tcPr>
-            <w:tcW w:w="851" w:type="dxa"/>
+            <w:tcW w:w="822" w:type="dxa"/>
             <w:tcBorders>
               <w:top w:val="single" w:sz="4" w:space="0" w:color="000000"/>
               <w:left w:val="single" w:sz="4" w:space="0" w:color="000000"/>
               <w:bottom w:val="single" w:sz="4" w:space="0" w:color="000000"/>
-            </w:tcBorders>
-            <w:shd w:val="clear" w:color="auto" w:fill="auto"/>
+              <w:right w:val="nil"/>
+            </w:tcBorders>
             <w:vAlign w:val="center"/>
+            <w:hideMark/>
           </w:tcPr>
           <w:p>
             <w:pPr>
@@ -2225,17 +2267,7 @@
                 <w:iCs w:val="0"/>
                 <w:color w:val="000000"/>
               </w:rPr>
-              <w:t>RF</w:t>
-            </w:r>
-            <w:r>
-              <w:rPr>
-                <w:rFonts w:ascii="Arial" w:hAnsi="Arial" w:cs="Arial"/>
-                <w:bCs w:val="0"/>
-                <w:i w:val="0"/>
-                <w:iCs w:val="0"/>
-                <w:color w:val="000000"/>
-              </w:rPr>
-              <w:t>4</w:t>
+              <w:t>RF5</w:t>
             </w:r>
           </w:p>
         </w:tc>
@@ -2246,15 +2278,16 @@
               <w:top w:val="single" w:sz="4" w:space="0" w:color="000000"/>
               <w:left w:val="single" w:sz="4" w:space="0" w:color="000000"/>
               <w:bottom w:val="single" w:sz="4" w:space="0" w:color="000000"/>
-            </w:tcBorders>
-            <w:shd w:val="clear" w:color="auto" w:fill="auto"/>
+              <w:right w:val="nil"/>
+            </w:tcBorders>
             <w:vAlign w:val="center"/>
+            <w:hideMark/>
           </w:tcPr>
           <w:p>
             <w:pPr>
               <w:pStyle w:val="TtulodaTabela"/>
               <w:snapToGrid w:val="0"/>
-              <w:jc w:val="left"/>
+              <w:jc w:val="both"/>
               <w:rPr>
                 <w:rFonts w:ascii="Arial" w:hAnsi="Arial" w:cs="Arial"/>
                 <w:b w:val="0"/>
@@ -2273,7 +2306,7 @@
                 <w:iCs w:val="0"/>
                 <w:color w:val="000000"/>
               </w:rPr>
-              <w:t>Cadastrar professor</w:t>
+              <w:t>Gerenciar professores</w:t>
             </w:r>
           </w:p>
         </w:tc>
@@ -2284,15 +2317,53 @@
               <w:top w:val="single" w:sz="4" w:space="0" w:color="000000"/>
               <w:left w:val="single" w:sz="4" w:space="0" w:color="000000"/>
               <w:bottom w:val="single" w:sz="4" w:space="0" w:color="000000"/>
-            </w:tcBorders>
-            <w:shd w:val="clear" w:color="auto" w:fill="auto"/>
+              <w:right w:val="nil"/>
+            </w:tcBorders>
             <w:vAlign w:val="center"/>
+            <w:hideMark/>
           </w:tcPr>
           <w:p>
             <w:pPr>
               <w:pStyle w:val="TtulodaTabela"/>
               <w:snapToGrid w:val="0"/>
-              <w:jc w:val="left"/>
+              <w:jc w:val="both"/>
+              <w:rPr>
+                <w:rFonts w:ascii="Arial" w:hAnsi="Arial" w:cs="Arial"/>
+                <w:b w:val="0"/>
+                <w:i w:val="0"/>
+                <w:iCs w:val="0"/>
+                <w:color w:val="000000"/>
+              </w:rPr>
+            </w:pPr>
+            <w:r>
+              <w:rPr>
+                <w:rFonts w:ascii="Arial" w:hAnsi="Arial" w:cs="Arial"/>
+                <w:b w:val="0"/>
+                <w:i w:val="0"/>
+                <w:iCs w:val="0"/>
+                <w:color w:val="000000"/>
+              </w:rPr>
+              <w:t>O sistema deve permitir gerenciamento de professores, podendo realizar inclusão, edição e exclusão destes.</w:t>
+            </w:r>
+          </w:p>
+        </w:tc>
+        <w:tc>
+          <w:tcPr>
+            <w:tcW w:w="2071" w:type="dxa"/>
+            <w:tcBorders>
+              <w:top w:val="single" w:sz="4" w:space="0" w:color="000000"/>
+              <w:left w:val="single" w:sz="4" w:space="0" w:color="000000"/>
+              <w:bottom w:val="single" w:sz="4" w:space="0" w:color="000000"/>
+              <w:right w:val="single" w:sz="4" w:space="0" w:color="000000"/>
+            </w:tcBorders>
+            <w:vAlign w:val="center"/>
+            <w:hideMark/>
+          </w:tcPr>
+          <w:p>
+            <w:pPr>
+              <w:pStyle w:val="TtulodaTabela"/>
+              <w:snapToGrid w:val="0"/>
+              <w:jc w:val="both"/>
               <w:rPr>
                 <w:rFonts w:ascii="Arial" w:hAnsi="Arial" w:cs="Arial"/>
                 <w:b w:val="0"/>
@@ -2311,27 +2382,65 @@
                 <w:iCs w:val="0"/>
                 <w:color w:val="000000"/>
               </w:rPr>
-              <w:t xml:space="preserve">O sistema deve permitir o cadastro de novos profissionais interessados em ingressar ao quadro da Escola Senai. </w:t>
-            </w:r>
-          </w:p>
-        </w:tc>
-        <w:tc>
-          <w:tcPr>
-            <w:tcW w:w="2071" w:type="dxa"/>
+              <w:t>Essencial</w:t>
+            </w:r>
+          </w:p>
+        </w:tc>
+      </w:tr>
+      <w:tr>
+        <w:tc>
+          <w:tcPr>
+            <w:tcW w:w="822" w:type="dxa"/>
             <w:tcBorders>
               <w:top w:val="single" w:sz="4" w:space="0" w:color="000000"/>
               <w:left w:val="single" w:sz="4" w:space="0" w:color="000000"/>
               <w:bottom w:val="single" w:sz="4" w:space="0" w:color="000000"/>
-              <w:right w:val="single" w:sz="4" w:space="0" w:color="000000"/>
-            </w:tcBorders>
-            <w:shd w:val="clear" w:color="auto" w:fill="auto"/>
+              <w:right w:val="nil"/>
+            </w:tcBorders>
             <w:vAlign w:val="center"/>
+            <w:hideMark/>
           </w:tcPr>
           <w:p>
             <w:pPr>
               <w:pStyle w:val="TtulodaTabela"/>
               <w:snapToGrid w:val="0"/>
-              <w:jc w:val="left"/>
+              <w:rPr>
+                <w:rFonts w:ascii="Arial" w:hAnsi="Arial" w:cs="Arial"/>
+                <w:bCs w:val="0"/>
+                <w:i w:val="0"/>
+                <w:iCs w:val="0"/>
+                <w:color w:val="000000"/>
+              </w:rPr>
+            </w:pPr>
+            <w:r>
+              <w:rPr>
+                <w:rFonts w:ascii="Arial" w:hAnsi="Arial" w:cs="Arial"/>
+                <w:bCs w:val="0"/>
+                <w:i w:val="0"/>
+                <w:iCs w:val="0"/>
+                <w:color w:val="000000"/>
+              </w:rPr>
+              <w:t>RF6</w:t>
+            </w:r>
+          </w:p>
+        </w:tc>
+        <w:tc>
+          <w:tcPr>
+            <w:tcW w:w="3322" w:type="dxa"/>
+            <w:tcBorders>
+              <w:top w:val="single" w:sz="4" w:space="0" w:color="000000"/>
+              <w:left w:val="single" w:sz="4" w:space="0" w:color="000000"/>
+              <w:bottom w:val="single" w:sz="4" w:space="0" w:color="000000"/>
+              <w:right w:val="nil"/>
+            </w:tcBorders>
+            <w:vAlign w:val="center"/>
+            <w:hideMark/>
+          </w:tcPr>
+          <w:p>
+            <w:pPr>
+              <w:pStyle w:val="TtulodaTabela"/>
+              <w:snapToGrid w:val="0"/>
+              <w:jc w:val="both"/>
               <w:rPr>
                 <w:rFonts w:ascii="Arial" w:hAnsi="Arial" w:cs="Arial"/>
                 <w:b w:val="0"/>
@@ -2350,22 +2459,101 @@
                 <w:iCs w:val="0"/>
                 <w:color w:val="000000"/>
               </w:rPr>
-              <w:t>Essencial</w:t>
-            </w:r>
-          </w:p>
-        </w:tc>
-      </w:tr>
-      <w:tr>
-        <w:tc>
-          <w:tcPr>
-            <w:tcW w:w="851" w:type="dxa"/>
+              <w:t>Cadastrar professor</w:t>
+            </w:r>
+          </w:p>
+        </w:tc>
+        <w:tc>
+          <w:tcPr>
+            <w:tcW w:w="3082" w:type="dxa"/>
             <w:tcBorders>
               <w:top w:val="single" w:sz="4" w:space="0" w:color="000000"/>
               <w:left w:val="single" w:sz="4" w:space="0" w:color="000000"/>
               <w:bottom w:val="single" w:sz="4" w:space="0" w:color="000000"/>
-            </w:tcBorders>
-            <w:shd w:val="clear" w:color="auto" w:fill="auto"/>
+              <w:right w:val="nil"/>
+            </w:tcBorders>
             <w:vAlign w:val="center"/>
+            <w:hideMark/>
+          </w:tcPr>
+          <w:p>
+            <w:pPr>
+              <w:pStyle w:val="TtulodaTabela"/>
+              <w:snapToGrid w:val="0"/>
+              <w:jc w:val="both"/>
+              <w:rPr>
+                <w:rFonts w:ascii="Arial" w:hAnsi="Arial" w:cs="Arial"/>
+                <w:b w:val="0"/>
+                <w:bCs w:val="0"/>
+                <w:i w:val="0"/>
+                <w:iCs w:val="0"/>
+                <w:color w:val="000000"/>
+              </w:rPr>
+            </w:pPr>
+            <w:r>
+              <w:rPr>
+                <w:rFonts w:ascii="Arial" w:hAnsi="Arial" w:cs="Arial"/>
+                <w:b w:val="0"/>
+                <w:bCs w:val="0"/>
+                <w:i w:val="0"/>
+                <w:iCs w:val="0"/>
+                <w:color w:val="000000"/>
+              </w:rPr>
+              <w:t>O sistema deve permitir o cadastro de novos profissionais interessados em ingressar ao quadro da Escola Senai.</w:t>
+            </w:r>
+          </w:p>
+        </w:tc>
+        <w:tc>
+          <w:tcPr>
+            <w:tcW w:w="2071" w:type="dxa"/>
+            <w:tcBorders>
+              <w:top w:val="single" w:sz="4" w:space="0" w:color="000000"/>
+              <w:left w:val="single" w:sz="4" w:space="0" w:color="000000"/>
+              <w:bottom w:val="single" w:sz="4" w:space="0" w:color="000000"/>
+              <w:right w:val="single" w:sz="4" w:space="0" w:color="000000"/>
+            </w:tcBorders>
+            <w:vAlign w:val="center"/>
+            <w:hideMark/>
+          </w:tcPr>
+          <w:p>
+            <w:pPr>
+              <w:pStyle w:val="TtulodaTabela"/>
+              <w:snapToGrid w:val="0"/>
+              <w:jc w:val="both"/>
+              <w:rPr>
+                <w:rFonts w:ascii="Arial" w:hAnsi="Arial" w:cs="Arial"/>
+                <w:b w:val="0"/>
+                <w:bCs w:val="0"/>
+                <w:i w:val="0"/>
+                <w:iCs w:val="0"/>
+                <w:color w:val="000000"/>
+              </w:rPr>
+            </w:pPr>
+            <w:r>
+              <w:rPr>
+                <w:rFonts w:ascii="Arial" w:hAnsi="Arial" w:cs="Arial"/>
+                <w:b w:val="0"/>
+                <w:bCs w:val="0"/>
+                <w:i w:val="0"/>
+                <w:iCs w:val="0"/>
+                <w:color w:val="000000"/>
+              </w:rPr>
+              <w:t>Essencial</w:t>
+            </w:r>
+          </w:p>
+        </w:tc>
+      </w:tr>
+      <w:tr>
+        <w:tc>
+          <w:tcPr>
+            <w:tcW w:w="822" w:type="dxa"/>
+            <w:tcBorders>
+              <w:top w:val="single" w:sz="4" w:space="0" w:color="000000"/>
+              <w:left w:val="single" w:sz="4" w:space="0" w:color="000000"/>
+              <w:bottom w:val="single" w:sz="4" w:space="0" w:color="000000"/>
+              <w:right w:val="nil"/>
+            </w:tcBorders>
+            <w:vAlign w:val="center"/>
+            <w:hideMark/>
           </w:tcPr>
           <w:p>
             <w:pPr>
@@ -2384,15 +2572,7 @@
                 <w:b/>
                 <w:color w:val="000000"/>
               </w:rPr>
-              <w:t>RF</w:t>
-            </w:r>
-            <w:r>
-              <w:rPr>
-                <w:rFonts w:ascii="Arial" w:hAnsi="Arial" w:cs="Arial"/>
-                <w:b/>
-                <w:color w:val="000000"/>
-              </w:rPr>
-              <w:t>5</w:t>
+              <w:t>RF7</w:t>
             </w:r>
           </w:p>
         </w:tc>
@@ -2403,15 +2583,17 @@
               <w:top w:val="single" w:sz="4" w:space="0" w:color="000000"/>
               <w:left w:val="single" w:sz="4" w:space="0" w:color="000000"/>
               <w:bottom w:val="single" w:sz="4" w:space="0" w:color="000000"/>
-            </w:tcBorders>
-            <w:shd w:val="clear" w:color="auto" w:fill="auto"/>
+              <w:right w:val="nil"/>
+            </w:tcBorders>
             <w:vAlign w:val="center"/>
+            <w:hideMark/>
           </w:tcPr>
           <w:p>
             <w:pPr>
               <w:pStyle w:val="ContedodaTabela"/>
               <w:snapToGrid w:val="0"/>
               <w:spacing w:after="0"/>
+              <w:jc w:val="both"/>
               <w:rPr>
                 <w:rFonts w:ascii="Arial" w:hAnsi="Arial" w:cs="Arial"/>
                 <w:color w:val="000000"/>
@@ -2433,15 +2615,17 @@
               <w:top w:val="single" w:sz="4" w:space="0" w:color="000000"/>
               <w:left w:val="single" w:sz="4" w:space="0" w:color="000000"/>
               <w:bottom w:val="single" w:sz="4" w:space="0" w:color="000000"/>
-            </w:tcBorders>
-            <w:shd w:val="clear" w:color="auto" w:fill="auto"/>
+              <w:right w:val="nil"/>
+            </w:tcBorders>
             <w:vAlign w:val="center"/>
+            <w:hideMark/>
           </w:tcPr>
           <w:p>
             <w:pPr>
               <w:pStyle w:val="western"/>
               <w:snapToGrid w:val="0"/>
               <w:spacing w:before="0" w:after="0"/>
+              <w:jc w:val="both"/>
               <w:rPr>
                 <w:rFonts w:ascii="Arial" w:hAnsi="Arial" w:cs="Arial"/>
                 <w:color w:val="000000"/>
@@ -2452,7 +2636,7 @@
                 <w:rFonts w:ascii="Arial" w:hAnsi="Arial" w:cs="Arial"/>
                 <w:color w:val="000000"/>
               </w:rPr>
-              <w:t xml:space="preserve">O sistema deve permitir a edição de dados de determinado professor. </w:t>
+              <w:t>O sistema deve permitir a edição de dados de determinado professor.</w:t>
             </w:r>
           </w:p>
         </w:tc>
@@ -2465,14 +2649,15 @@
               <w:bottom w:val="single" w:sz="4" w:space="0" w:color="000000"/>
               <w:right w:val="single" w:sz="4" w:space="0" w:color="000000"/>
             </w:tcBorders>
-            <w:shd w:val="clear" w:color="auto" w:fill="auto"/>
             <w:vAlign w:val="center"/>
+            <w:hideMark/>
           </w:tcPr>
           <w:p>
             <w:pPr>
               <w:pStyle w:val="ContedodaTabela"/>
               <w:snapToGrid w:val="0"/>
               <w:spacing w:after="0"/>
+              <w:jc w:val="both"/>
               <w:rPr>
                 <w:rFonts w:ascii="Arial" w:hAnsi="Arial" w:cs="Arial"/>
                 <w:color w:val="000000"/>
@@ -2491,14 +2676,15 @@
       <w:tr>
         <w:tc>
           <w:tcPr>
-            <w:tcW w:w="851" w:type="dxa"/>
+            <w:tcW w:w="822" w:type="dxa"/>
             <w:tcBorders>
               <w:top w:val="single" w:sz="4" w:space="0" w:color="000000"/>
               <w:left w:val="single" w:sz="4" w:space="0" w:color="000000"/>
               <w:bottom w:val="single" w:sz="4" w:space="0" w:color="000000"/>
-            </w:tcBorders>
-            <w:shd w:val="clear" w:color="auto" w:fill="auto"/>
+              <w:right w:val="nil"/>
+            </w:tcBorders>
             <w:vAlign w:val="center"/>
+            <w:hideMark/>
           </w:tcPr>
           <w:p>
             <w:pPr>
@@ -2517,15 +2703,7 @@
                 <w:b/>
                 <w:color w:val="000000"/>
               </w:rPr>
-              <w:t>RF</w:t>
-            </w:r>
-            <w:r>
-              <w:rPr>
-                <w:rFonts w:ascii="Arial" w:hAnsi="Arial" w:cs="Arial"/>
-                <w:b/>
-                <w:color w:val="000000"/>
-              </w:rPr>
-              <w:t>6</w:t>
+              <w:t>RF8</w:t>
             </w:r>
           </w:p>
         </w:tc>
@@ -2536,15 +2714,17 @@
               <w:top w:val="single" w:sz="4" w:space="0" w:color="000000"/>
               <w:left w:val="single" w:sz="4" w:space="0" w:color="000000"/>
               <w:bottom w:val="single" w:sz="4" w:space="0" w:color="000000"/>
-            </w:tcBorders>
-            <w:shd w:val="clear" w:color="auto" w:fill="auto"/>
+              <w:right w:val="nil"/>
+            </w:tcBorders>
             <w:vAlign w:val="center"/>
+            <w:hideMark/>
           </w:tcPr>
           <w:p>
             <w:pPr>
               <w:pStyle w:val="ContedodaTabela"/>
               <w:snapToGrid w:val="0"/>
               <w:spacing w:after="0"/>
+              <w:jc w:val="both"/>
               <w:rPr>
                 <w:rFonts w:ascii="Arial" w:hAnsi="Arial" w:cs="Arial"/>
                 <w:color w:val="000000"/>
@@ -2566,15 +2746,17 @@
               <w:top w:val="single" w:sz="4" w:space="0" w:color="000000"/>
               <w:left w:val="single" w:sz="4" w:space="0" w:color="000000"/>
               <w:bottom w:val="single" w:sz="4" w:space="0" w:color="000000"/>
-            </w:tcBorders>
-            <w:shd w:val="clear" w:color="auto" w:fill="auto"/>
+              <w:right w:val="nil"/>
+            </w:tcBorders>
             <w:vAlign w:val="center"/>
+            <w:hideMark/>
           </w:tcPr>
           <w:p>
             <w:pPr>
               <w:pStyle w:val="ContedodaTabela"/>
               <w:snapToGrid w:val="0"/>
               <w:spacing w:after="0"/>
+              <w:jc w:val="both"/>
               <w:rPr>
                 <w:rFonts w:ascii="Arial" w:hAnsi="Arial" w:cs="Arial"/>
                 <w:color w:val="000000"/>
@@ -2598,14 +2780,15 @@
               <w:bottom w:val="single" w:sz="4" w:space="0" w:color="000000"/>
               <w:right w:val="single" w:sz="4" w:space="0" w:color="000000"/>
             </w:tcBorders>
-            <w:shd w:val="clear" w:color="auto" w:fill="auto"/>
             <w:vAlign w:val="center"/>
+            <w:hideMark/>
           </w:tcPr>
           <w:p>
             <w:pPr>
               <w:pStyle w:val="ContedodaTabela"/>
               <w:snapToGrid w:val="0"/>
               <w:spacing w:after="0"/>
+              <w:jc w:val="both"/>
               <w:rPr>
                 <w:rFonts w:ascii="Arial" w:hAnsi="Arial" w:cs="Arial"/>
                 <w:color w:val="000000"/>
@@ -2624,14 +2807,15 @@
       <w:tr>
         <w:tc>
           <w:tcPr>
-            <w:tcW w:w="851" w:type="dxa"/>
+            <w:tcW w:w="822" w:type="dxa"/>
             <w:tcBorders>
               <w:top w:val="single" w:sz="4" w:space="0" w:color="000000"/>
               <w:left w:val="single" w:sz="4" w:space="0" w:color="000000"/>
               <w:bottom w:val="single" w:sz="4" w:space="0" w:color="000000"/>
-            </w:tcBorders>
-            <w:shd w:val="clear" w:color="auto" w:fill="auto"/>
+              <w:right w:val="nil"/>
+            </w:tcBorders>
             <w:vAlign w:val="center"/>
+            <w:hideMark/>
           </w:tcPr>
           <w:p>
             <w:pPr>
@@ -2651,7 +2835,7 @@
                 <w:b/>
                 <w:color w:val="000000"/>
               </w:rPr>
-              <w:t>RF7</w:t>
+              <w:t>RF9</w:t>
             </w:r>
           </w:p>
         </w:tc>
@@ -2662,15 +2846,17 @@
               <w:top w:val="single" w:sz="4" w:space="0" w:color="000000"/>
               <w:left w:val="single" w:sz="4" w:space="0" w:color="000000"/>
               <w:bottom w:val="single" w:sz="4" w:space="0" w:color="000000"/>
-            </w:tcBorders>
-            <w:shd w:val="clear" w:color="auto" w:fill="auto"/>
+              <w:right w:val="nil"/>
+            </w:tcBorders>
             <w:vAlign w:val="center"/>
+            <w:hideMark/>
           </w:tcPr>
           <w:p>
             <w:pPr>
               <w:pStyle w:val="ContedodaTabela"/>
               <w:snapToGrid w:val="0"/>
               <w:spacing w:after="0"/>
+              <w:jc w:val="both"/>
               <w:rPr>
                 <w:rFonts w:ascii="Arial" w:hAnsi="Arial" w:cs="Arial"/>
                 <w:color w:val="000000"/>
@@ -2681,7 +2867,7 @@
                 <w:rFonts w:ascii="Arial" w:hAnsi="Arial" w:cs="Arial"/>
                 <w:color w:val="000000"/>
               </w:rPr>
-              <w:t>Cadastrar Observação</w:t>
+              <w:t>Gerenciar Observação</w:t>
             </w:r>
           </w:p>
         </w:tc>
@@ -2692,40 +2878,39 @@
               <w:top w:val="single" w:sz="4" w:space="0" w:color="000000"/>
               <w:left w:val="single" w:sz="4" w:space="0" w:color="000000"/>
               <w:bottom w:val="single" w:sz="4" w:space="0" w:color="000000"/>
-            </w:tcBorders>
-            <w:shd w:val="clear" w:color="auto" w:fill="auto"/>
+              <w:right w:val="nil"/>
+            </w:tcBorders>
             <w:vAlign w:val="center"/>
+            <w:hideMark/>
           </w:tcPr>
           <w:p>
             <w:pPr>
               <w:pStyle w:val="ContedodaTabela"/>
               <w:snapToGrid w:val="0"/>
               <w:spacing w:after="0"/>
+              <w:jc w:val="both"/>
               <w:rPr>
                 <w:rFonts w:ascii="Arial" w:hAnsi="Arial" w:cs="Arial"/>
+                <w:bCs/>
                 <w:color w:val="000000"/>
               </w:rPr>
             </w:pPr>
             <w:r>
               <w:rPr>
                 <w:rFonts w:ascii="Arial" w:hAnsi="Arial" w:cs="Arial"/>
+                <w:bCs/>
                 <w:color w:val="000000"/>
               </w:rPr>
-              <w:t>O sistema deve permitir o cadastro de nov</w:t>
+              <w:t xml:space="preserve">O sistema deve permitir </w:t>
             </w:r>
             <w:r>
               <w:rPr>
                 <w:rFonts w:ascii="Arial" w:hAnsi="Arial" w:cs="Arial"/>
+                <w:bCs/>
                 <w:color w:val="000000"/>
               </w:rPr>
-              <w:t>as observações sobre professores cadastrados no sistema</w:t>
-            </w:r>
-            <w:r>
-              <w:rPr>
-                <w:rFonts w:ascii="Arial" w:hAnsi="Arial" w:cs="Arial"/>
-                <w:color w:val="000000"/>
-              </w:rPr>
-              <w:t>.</w:t>
+              <w:lastRenderedPageBreak/>
+              <w:t>gerenciamento de observações sobre professores, podendo realizar inclusão, edição e exclusão destes.</w:t>
             </w:r>
           </w:p>
         </w:tc>
@@ -2738,14 +2923,15 @@
               <w:bottom w:val="single" w:sz="4" w:space="0" w:color="000000"/>
               <w:right w:val="single" w:sz="4" w:space="0" w:color="000000"/>
             </w:tcBorders>
-            <w:shd w:val="clear" w:color="auto" w:fill="auto"/>
             <w:vAlign w:val="center"/>
+            <w:hideMark/>
           </w:tcPr>
           <w:p>
             <w:pPr>
               <w:pStyle w:val="ContedodaTabela"/>
               <w:snapToGrid w:val="0"/>
               <w:spacing w:after="0"/>
+              <w:jc w:val="both"/>
               <w:rPr>
                 <w:rFonts w:ascii="Arial" w:hAnsi="Arial" w:cs="Arial"/>
                 <w:color w:val="000000"/>
@@ -2756,6 +2942,7 @@
                 <w:rFonts w:ascii="Arial" w:hAnsi="Arial" w:cs="Arial"/>
                 <w:color w:val="000000"/>
               </w:rPr>
+              <w:lastRenderedPageBreak/>
               <w:t>Essencial</w:t>
             </w:r>
           </w:p>
@@ -2764,14 +2951,15 @@
       <w:tr>
         <w:tc>
           <w:tcPr>
-            <w:tcW w:w="851" w:type="dxa"/>
+            <w:tcW w:w="822" w:type="dxa"/>
             <w:tcBorders>
               <w:top w:val="single" w:sz="4" w:space="0" w:color="000000"/>
               <w:left w:val="single" w:sz="4" w:space="0" w:color="000000"/>
               <w:bottom w:val="single" w:sz="4" w:space="0" w:color="000000"/>
-            </w:tcBorders>
-            <w:shd w:val="clear" w:color="auto" w:fill="auto"/>
+              <w:right w:val="nil"/>
+            </w:tcBorders>
             <w:vAlign w:val="center"/>
+            <w:hideMark/>
           </w:tcPr>
           <w:p>
             <w:pPr>
@@ -2781,7 +2969,6 @@
               <w:jc w:val="center"/>
               <w:rPr>
                 <w:rFonts w:ascii="Arial" w:hAnsi="Arial" w:cs="Arial"/>
-                <w:b/>
                 <w:color w:val="000000"/>
               </w:rPr>
             </w:pPr>
@@ -2791,15 +2978,7 @@
                 <w:b/>
                 <w:color w:val="000000"/>
               </w:rPr>
-              <w:t>RF</w:t>
-            </w:r>
-            <w:r>
-              <w:rPr>
-                <w:rFonts w:ascii="Arial" w:hAnsi="Arial" w:cs="Arial"/>
-                <w:b/>
-                <w:color w:val="000000"/>
-              </w:rPr>
-              <w:t>8</w:t>
+              <w:t>RF10</w:t>
             </w:r>
           </w:p>
         </w:tc>
@@ -2810,15 +2989,17 @@
               <w:top w:val="single" w:sz="4" w:space="0" w:color="000000"/>
               <w:left w:val="single" w:sz="4" w:space="0" w:color="000000"/>
               <w:bottom w:val="single" w:sz="4" w:space="0" w:color="000000"/>
-            </w:tcBorders>
-            <w:shd w:val="clear" w:color="auto" w:fill="auto"/>
+              <w:right w:val="nil"/>
+            </w:tcBorders>
             <w:vAlign w:val="center"/>
+            <w:hideMark/>
           </w:tcPr>
           <w:p>
             <w:pPr>
               <w:pStyle w:val="ContedodaTabela"/>
               <w:snapToGrid w:val="0"/>
               <w:spacing w:after="0"/>
+              <w:jc w:val="both"/>
               <w:rPr>
                 <w:rFonts w:ascii="Arial" w:hAnsi="Arial" w:cs="Arial"/>
                 <w:color w:val="000000"/>
@@ -2829,7 +3010,7 @@
                 <w:rFonts w:ascii="Arial" w:hAnsi="Arial" w:cs="Arial"/>
                 <w:color w:val="000000"/>
               </w:rPr>
-              <w:t>Editar Observação</w:t>
+              <w:t>Cadastrar Observação</w:t>
             </w:r>
           </w:p>
         </w:tc>
@@ -2840,15 +3021,17 @@
               <w:top w:val="single" w:sz="4" w:space="0" w:color="000000"/>
               <w:left w:val="single" w:sz="4" w:space="0" w:color="000000"/>
               <w:bottom w:val="single" w:sz="4" w:space="0" w:color="000000"/>
-            </w:tcBorders>
-            <w:shd w:val="clear" w:color="auto" w:fill="auto"/>
+              <w:right w:val="nil"/>
+            </w:tcBorders>
             <w:vAlign w:val="center"/>
+            <w:hideMark/>
           </w:tcPr>
           <w:p>
             <w:pPr>
               <w:pStyle w:val="ContedodaTabela"/>
               <w:snapToGrid w:val="0"/>
               <w:spacing w:after="0"/>
+              <w:jc w:val="both"/>
               <w:rPr>
                 <w:rFonts w:ascii="Arial" w:hAnsi="Arial" w:cs="Arial"/>
                 <w:color w:val="000000"/>
@@ -2859,35 +3042,7 @@
                 <w:rFonts w:ascii="Arial" w:hAnsi="Arial" w:cs="Arial"/>
                 <w:color w:val="000000"/>
               </w:rPr>
-              <w:t>O sistema deve permitir a edição de dados de determinad</w:t>
-            </w:r>
-            <w:r>
-              <w:rPr>
-                <w:rFonts w:ascii="Arial" w:hAnsi="Arial" w:cs="Arial"/>
-                <w:color w:val="000000"/>
-              </w:rPr>
-              <w:t>a</w:t>
-            </w:r>
-            <w:r>
-              <w:rPr>
-                <w:rFonts w:ascii="Arial" w:hAnsi="Arial" w:cs="Arial"/>
-                <w:color w:val="000000"/>
-              </w:rPr>
-              <w:t xml:space="preserve"> </w:t>
-            </w:r>
-            <w:r>
-              <w:rPr>
-                <w:rFonts w:ascii="Arial" w:hAnsi="Arial" w:cs="Arial"/>
-                <w:color w:val="000000"/>
-              </w:rPr>
-              <w:t>observação</w:t>
-            </w:r>
-            <w:r>
-              <w:rPr>
-                <w:rFonts w:ascii="Arial" w:hAnsi="Arial" w:cs="Arial"/>
-                <w:color w:val="000000"/>
-              </w:rPr>
-              <w:t xml:space="preserve">. </w:t>
+              <w:t>O sistema deve permitir o cadastro de novas observações sobre professores cadastrados no sistema.</w:t>
             </w:r>
           </w:p>
         </w:tc>
@@ -2900,14 +3055,15 @@
               <w:bottom w:val="single" w:sz="4" w:space="0" w:color="000000"/>
               <w:right w:val="single" w:sz="4" w:space="0" w:color="000000"/>
             </w:tcBorders>
-            <w:shd w:val="clear" w:color="auto" w:fill="auto"/>
             <w:vAlign w:val="center"/>
+            <w:hideMark/>
           </w:tcPr>
           <w:p>
             <w:pPr>
               <w:pStyle w:val="ContedodaTabela"/>
               <w:snapToGrid w:val="0"/>
               <w:spacing w:after="0"/>
+              <w:jc w:val="both"/>
               <w:rPr>
                 <w:rFonts w:ascii="Arial" w:hAnsi="Arial" w:cs="Arial"/>
                 <w:color w:val="000000"/>
@@ -2918,7 +3074,7 @@
                 <w:rFonts w:ascii="Arial" w:hAnsi="Arial" w:cs="Arial"/>
                 <w:color w:val="000000"/>
               </w:rPr>
-              <w:t>Desejável</w:t>
+              <w:t>Essencial</w:t>
             </w:r>
           </w:p>
         </w:tc>
@@ -2926,14 +3082,15 @@
       <w:tr>
         <w:tc>
           <w:tcPr>
-            <w:tcW w:w="851" w:type="dxa"/>
+            <w:tcW w:w="822" w:type="dxa"/>
             <w:tcBorders>
               <w:top w:val="single" w:sz="4" w:space="0" w:color="000000"/>
               <w:left w:val="single" w:sz="4" w:space="0" w:color="000000"/>
               <w:bottom w:val="single" w:sz="4" w:space="0" w:color="000000"/>
-            </w:tcBorders>
-            <w:shd w:val="clear" w:color="auto" w:fill="auto"/>
+              <w:right w:val="nil"/>
+            </w:tcBorders>
             <w:vAlign w:val="center"/>
+            <w:hideMark/>
           </w:tcPr>
           <w:p>
             <w:pPr>
@@ -2943,7 +3100,6 @@
               <w:jc w:val="center"/>
               <w:rPr>
                 <w:rFonts w:ascii="Arial" w:hAnsi="Arial" w:cs="Arial"/>
-                <w:b/>
                 <w:color w:val="000000"/>
               </w:rPr>
             </w:pPr>
@@ -2953,7 +3109,7 @@
                 <w:b/>
                 <w:color w:val="000000"/>
               </w:rPr>
-              <w:t>RF9</w:t>
+              <w:t>RF11</w:t>
             </w:r>
           </w:p>
         </w:tc>
@@ -2964,15 +3120,17 @@
               <w:top w:val="single" w:sz="4" w:space="0" w:color="000000"/>
               <w:left w:val="single" w:sz="4" w:space="0" w:color="000000"/>
               <w:bottom w:val="single" w:sz="4" w:space="0" w:color="000000"/>
-            </w:tcBorders>
-            <w:shd w:val="clear" w:color="auto" w:fill="auto"/>
+              <w:right w:val="nil"/>
+            </w:tcBorders>
             <w:vAlign w:val="center"/>
+            <w:hideMark/>
           </w:tcPr>
           <w:p>
             <w:pPr>
               <w:pStyle w:val="ContedodaTabela"/>
               <w:snapToGrid w:val="0"/>
               <w:spacing w:after="0"/>
+              <w:jc w:val="both"/>
               <w:rPr>
                 <w:rFonts w:ascii="Arial" w:hAnsi="Arial" w:cs="Arial"/>
                 <w:color w:val="000000"/>
@@ -2983,7 +3141,7 @@
                 <w:rFonts w:ascii="Arial" w:hAnsi="Arial" w:cs="Arial"/>
                 <w:color w:val="000000"/>
               </w:rPr>
-              <w:t>Excluir Observação</w:t>
+              <w:t>Editar Observação</w:t>
             </w:r>
           </w:p>
         </w:tc>
@@ -2994,15 +3152,17 @@
               <w:top w:val="single" w:sz="4" w:space="0" w:color="000000"/>
               <w:left w:val="single" w:sz="4" w:space="0" w:color="000000"/>
               <w:bottom w:val="single" w:sz="4" w:space="0" w:color="000000"/>
-            </w:tcBorders>
-            <w:shd w:val="clear" w:color="auto" w:fill="auto"/>
+              <w:right w:val="nil"/>
+            </w:tcBorders>
             <w:vAlign w:val="center"/>
-          </w:tcPr>
-          <w:p>
-            <w:pPr>
-              <w:pStyle w:val="ContedodaTabela"/>
+            <w:hideMark/>
+          </w:tcPr>
+          <w:p>
+            <w:pPr>
+              <w:pStyle w:val="western"/>
               <w:snapToGrid w:val="0"/>
-              <w:spacing w:after="0"/>
+              <w:spacing w:before="0" w:after="0"/>
+              <w:jc w:val="both"/>
               <w:rPr>
                 <w:rFonts w:ascii="Arial" w:hAnsi="Arial" w:cs="Arial"/>
                 <w:color w:val="000000"/>
@@ -3013,21 +3173,7 @@
                 <w:rFonts w:ascii="Arial" w:hAnsi="Arial" w:cs="Arial"/>
                 <w:color w:val="000000"/>
               </w:rPr>
-              <w:t xml:space="preserve">O sistema deve permitir exclusão de </w:t>
-            </w:r>
-            <w:r>
-              <w:rPr>
-                <w:rFonts w:ascii="Arial" w:hAnsi="Arial" w:cs="Arial"/>
-                <w:color w:val="000000"/>
-              </w:rPr>
-              <w:t xml:space="preserve">observação de determinado </w:t>
-            </w:r>
-            <w:r>
-              <w:rPr>
-                <w:rFonts w:ascii="Arial" w:hAnsi="Arial" w:cs="Arial"/>
-                <w:color w:val="000000"/>
-              </w:rPr>
-              <w:t xml:space="preserve">professor quando necessário. </w:t>
+              <w:t>O sistema deve permitir a edição de dados de determinada observação.</w:t>
             </w:r>
           </w:p>
         </w:tc>
@@ -3040,14 +3186,15 @@
               <w:bottom w:val="single" w:sz="4" w:space="0" w:color="000000"/>
               <w:right w:val="single" w:sz="4" w:space="0" w:color="000000"/>
             </w:tcBorders>
-            <w:shd w:val="clear" w:color="auto" w:fill="auto"/>
             <w:vAlign w:val="center"/>
+            <w:hideMark/>
           </w:tcPr>
           <w:p>
             <w:pPr>
               <w:pStyle w:val="ContedodaTabela"/>
               <w:snapToGrid w:val="0"/>
               <w:spacing w:after="0"/>
+              <w:jc w:val="both"/>
               <w:rPr>
                 <w:rFonts w:ascii="Arial" w:hAnsi="Arial" w:cs="Arial"/>
                 <w:color w:val="000000"/>
@@ -3064,16 +3211,49 @@
         </w:tc>
       </w:tr>
       <w:tr>
-        <w:tc>
-          <w:tcPr>
-            <w:tcW w:w="851" w:type="dxa"/>
+        <w:tblPrEx>
+          <w:tblW w:w="9300" w:type="dxa"/>
+          <w:tblLayout w:type="fixed"/>
+          <w:tblPrExChange w:id="7" w:author="Allan Thyago" w:date="2019-11-09T14:04:00Z">
+            <w:tblPrEx>
+              <w:tblW w:w="9300" w:type="dxa"/>
+              <w:tblInd w:w="-5" w:type="dxa"/>
+              <w:tblLayout w:type="fixed"/>
+            </w:tblPrEx>
+          </w:tblPrExChange>
+        </w:tblPrEx>
+        <w:trPr>
+          <w:trPrChange w:id="8" w:author="Allan Thyago" w:date="2019-11-09T14:04:00Z">
+            <w:trPr>
+              <w:gridAfter w:val="0"/>
+            </w:trPr>
+          </w:trPrChange>
+        </w:trPr>
+        <w:tc>
+          <w:tcPr>
+            <w:tcW w:w="822" w:type="dxa"/>
             <w:tcBorders>
               <w:top w:val="single" w:sz="4" w:space="0" w:color="000000"/>
               <w:left w:val="single" w:sz="4" w:space="0" w:color="000000"/>
               <w:bottom w:val="single" w:sz="4" w:space="0" w:color="000000"/>
-            </w:tcBorders>
-            <w:shd w:val="clear" w:color="auto" w:fill="auto"/>
+              <w:right w:val="nil"/>
+            </w:tcBorders>
             <w:vAlign w:val="center"/>
+            <w:hideMark/>
+            <w:tcPrChange w:id="9" w:author="Allan Thyago" w:date="2019-11-09T14:04:00Z">
+              <w:tcPr>
+                <w:tcW w:w="822" w:type="dxa"/>
+                <w:gridSpan w:val="2"/>
+                <w:tcBorders>
+                  <w:top w:val="single" w:sz="4" w:space="0" w:color="000000"/>
+                  <w:left w:val="single" w:sz="4" w:space="5" w:color="000000"/>
+                  <w:bottom w:val="single" w:sz="4" w:space="0" w:color="000000"/>
+                  <w:right w:val="nil"/>
+                </w:tcBorders>
+                <w:vAlign w:val="center"/>
+                <w:hideMark/>
+              </w:tcPr>
+            </w:tcPrChange>
           </w:tcPr>
           <w:p>
             <w:pPr>
@@ -3093,7 +3273,7 @@
                 <w:b/>
                 <w:color w:val="000000"/>
               </w:rPr>
-              <w:t>Rf10</w:t>
+              <w:t>RF12</w:t>
             </w:r>
           </w:p>
         </w:tc>
@@ -3104,15 +3284,31 @@
               <w:top w:val="single" w:sz="4" w:space="0" w:color="000000"/>
               <w:left w:val="single" w:sz="4" w:space="0" w:color="000000"/>
               <w:bottom w:val="single" w:sz="4" w:space="0" w:color="000000"/>
-            </w:tcBorders>
-            <w:shd w:val="clear" w:color="auto" w:fill="auto"/>
+              <w:right w:val="nil"/>
+            </w:tcBorders>
             <w:vAlign w:val="center"/>
+            <w:hideMark/>
+            <w:tcPrChange w:id="10" w:author="Allan Thyago" w:date="2019-11-09T14:04:00Z">
+              <w:tcPr>
+                <w:tcW w:w="3322" w:type="dxa"/>
+                <w:gridSpan w:val="2"/>
+                <w:tcBorders>
+                  <w:top w:val="single" w:sz="4" w:space="0" w:color="000000"/>
+                  <w:left w:val="single" w:sz="4" w:space="5" w:color="000000"/>
+                  <w:bottom w:val="single" w:sz="4" w:space="0" w:color="000000"/>
+                  <w:right w:val="nil"/>
+                </w:tcBorders>
+                <w:vAlign w:val="center"/>
+                <w:hideMark/>
+              </w:tcPr>
+            </w:tcPrChange>
           </w:tcPr>
           <w:p>
             <w:pPr>
               <w:pStyle w:val="ContedodaTabela"/>
               <w:snapToGrid w:val="0"/>
               <w:spacing w:after="0"/>
+              <w:jc w:val="both"/>
               <w:rPr>
                 <w:rFonts w:ascii="Arial" w:hAnsi="Arial" w:cs="Arial"/>
                 <w:color w:val="000000"/>
@@ -3123,7 +3319,7 @@
                 <w:rFonts w:ascii="Arial" w:hAnsi="Arial" w:cs="Arial"/>
                 <w:color w:val="000000"/>
               </w:rPr>
-              <w:t>Gerar relatórios</w:t>
+              <w:t>Excluir Observação</w:t>
             </w:r>
           </w:p>
         </w:tc>
@@ -3134,15 +3330,31 @@
               <w:top w:val="single" w:sz="4" w:space="0" w:color="000000"/>
               <w:left w:val="single" w:sz="4" w:space="0" w:color="000000"/>
               <w:bottom w:val="single" w:sz="4" w:space="0" w:color="000000"/>
-            </w:tcBorders>
-            <w:shd w:val="clear" w:color="auto" w:fill="auto"/>
+              <w:right w:val="nil"/>
+            </w:tcBorders>
             <w:vAlign w:val="center"/>
-          </w:tcPr>
-          <w:p>
-            <w:pPr>
-              <w:pStyle w:val="ContedodaTabela"/>
+            <w:hideMark/>
+            <w:tcPrChange w:id="11" w:author="Allan Thyago" w:date="2019-11-09T14:04:00Z">
+              <w:tcPr>
+                <w:tcW w:w="3082" w:type="dxa"/>
+                <w:gridSpan w:val="2"/>
+                <w:tcBorders>
+                  <w:top w:val="single" w:sz="4" w:space="0" w:color="000000"/>
+                  <w:left w:val="single" w:sz="4" w:space="5" w:color="000000"/>
+                  <w:bottom w:val="single" w:sz="4" w:space="0" w:color="000000"/>
+                  <w:right w:val="nil"/>
+                </w:tcBorders>
+                <w:vAlign w:val="center"/>
+                <w:hideMark/>
+              </w:tcPr>
+            </w:tcPrChange>
+          </w:tcPr>
+          <w:p>
+            <w:pPr>
+              <w:pStyle w:val="western"/>
               <w:snapToGrid w:val="0"/>
-              <w:spacing w:after="0"/>
+              <w:spacing w:before="0" w:after="0"/>
+              <w:jc w:val="both"/>
               <w:rPr>
                 <w:rFonts w:ascii="Arial" w:hAnsi="Arial" w:cs="Arial"/>
                 <w:color w:val="000000"/>
@@ -3153,15 +3365,7 @@
                 <w:rFonts w:ascii="Arial" w:hAnsi="Arial" w:cs="Arial"/>
                 <w:color w:val="000000"/>
               </w:rPr>
-              <w:t xml:space="preserve">O sistema deve permitir gerar relatórios de todos </w:t>
-            </w:r>
-            <w:r>
-              <w:rPr>
-                <w:rFonts w:ascii="Arial" w:hAnsi="Arial" w:cs="Arial"/>
-                <w:color w:val="000000"/>
-              </w:rPr>
-              <w:lastRenderedPageBreak/>
-              <w:t xml:space="preserve">os professores e relatórios específicos por áreas de formação. </w:t>
+              <w:t>O sistema deve permitir exclusão de observação de determinado professor quando necessário.</w:t>
             </w:r>
           </w:p>
         </w:tc>
@@ -3174,14 +3378,29 @@
               <w:bottom w:val="single" w:sz="4" w:space="0" w:color="000000"/>
               <w:right w:val="single" w:sz="4" w:space="0" w:color="000000"/>
             </w:tcBorders>
-            <w:shd w:val="clear" w:color="auto" w:fill="auto"/>
             <w:vAlign w:val="center"/>
+            <w:hideMark/>
+            <w:tcPrChange w:id="12" w:author="Allan Thyago" w:date="2019-11-09T14:04:00Z">
+              <w:tcPr>
+                <w:tcW w:w="2071" w:type="dxa"/>
+                <w:gridSpan w:val="2"/>
+                <w:tcBorders>
+                  <w:top w:val="single" w:sz="4" w:space="0" w:color="000000"/>
+                  <w:left w:val="single" w:sz="4" w:space="5" w:color="000000"/>
+                  <w:bottom w:val="single" w:sz="4" w:space="0" w:color="000000"/>
+                  <w:right w:val="single" w:sz="4" w:space="5" w:color="000000"/>
+                </w:tcBorders>
+                <w:vAlign w:val="center"/>
+                <w:hideMark/>
+              </w:tcPr>
+            </w:tcPrChange>
           </w:tcPr>
           <w:p>
             <w:pPr>
               <w:pStyle w:val="ContedodaTabela"/>
               <w:snapToGrid w:val="0"/>
               <w:spacing w:after="0"/>
+              <w:jc w:val="both"/>
               <w:rPr>
                 <w:rFonts w:ascii="Arial" w:hAnsi="Arial" w:cs="Arial"/>
                 <w:color w:val="000000"/>
@@ -3192,23 +3411,55 @@
                 <w:rFonts w:ascii="Arial" w:hAnsi="Arial" w:cs="Arial"/>
                 <w:color w:val="000000"/>
               </w:rPr>
-              <w:lastRenderedPageBreak/>
-              <w:t>Essencial</w:t>
+              <w:t>Desejável</w:t>
             </w:r>
           </w:p>
         </w:tc>
       </w:tr>
       <w:tr>
-        <w:tc>
-          <w:tcPr>
-            <w:tcW w:w="851" w:type="dxa"/>
+        <w:tblPrEx>
+          <w:tblW w:w="9300" w:type="dxa"/>
+          <w:tblLayout w:type="fixed"/>
+          <w:tblPrExChange w:id="13" w:author="Allan Thyago" w:date="2019-11-09T14:04:00Z">
+            <w:tblPrEx>
+              <w:tblW w:w="9300" w:type="dxa"/>
+              <w:tblInd w:w="-5" w:type="dxa"/>
+              <w:tblLayout w:type="fixed"/>
+            </w:tblPrEx>
+          </w:tblPrExChange>
+        </w:tblPrEx>
+        <w:trPr>
+          <w:trPrChange w:id="14" w:author="Allan Thyago" w:date="2019-11-09T14:04:00Z">
+            <w:trPr>
+              <w:gridAfter w:val="0"/>
+            </w:trPr>
+          </w:trPrChange>
+        </w:trPr>
+        <w:tc>
+          <w:tcPr>
+            <w:tcW w:w="822" w:type="dxa"/>
             <w:tcBorders>
               <w:top w:val="single" w:sz="4" w:space="0" w:color="000000"/>
               <w:left w:val="single" w:sz="4" w:space="0" w:color="000000"/>
               <w:bottom w:val="single" w:sz="4" w:space="0" w:color="000000"/>
-            </w:tcBorders>
-            <w:shd w:val="clear" w:color="auto" w:fill="auto"/>
+              <w:right w:val="nil"/>
+            </w:tcBorders>
             <w:vAlign w:val="center"/>
+            <w:hideMark/>
+            <w:tcPrChange w:id="15" w:author="Allan Thyago" w:date="2019-11-09T14:04:00Z">
+              <w:tcPr>
+                <w:tcW w:w="822" w:type="dxa"/>
+                <w:gridSpan w:val="2"/>
+                <w:tcBorders>
+                  <w:top w:val="single" w:sz="4" w:space="0" w:color="000000"/>
+                  <w:left w:val="single" w:sz="4" w:space="5" w:color="000000"/>
+                  <w:bottom w:val="single" w:sz="4" w:space="0" w:color="000000"/>
+                  <w:right w:val="nil"/>
+                </w:tcBorders>
+                <w:vAlign w:val="center"/>
+                <w:hideMark/>
+              </w:tcPr>
+            </w:tcPrChange>
           </w:tcPr>
           <w:p>
             <w:pPr>
@@ -3218,6 +3469,7 @@
               <w:jc w:val="center"/>
               <w:rPr>
                 <w:rFonts w:ascii="Arial" w:hAnsi="Arial" w:cs="Arial"/>
+                <w:b/>
                 <w:color w:val="000000"/>
               </w:rPr>
             </w:pPr>
@@ -3227,7 +3479,7 @@
                 <w:b/>
                 <w:color w:val="000000"/>
               </w:rPr>
-              <w:t>RF11</w:t>
+              <w:t>RF13</w:t>
             </w:r>
           </w:p>
         </w:tc>
@@ -3238,15 +3490,31 @@
               <w:top w:val="single" w:sz="4" w:space="0" w:color="000000"/>
               <w:left w:val="single" w:sz="4" w:space="0" w:color="000000"/>
               <w:bottom w:val="single" w:sz="4" w:space="0" w:color="000000"/>
-            </w:tcBorders>
-            <w:shd w:val="clear" w:color="auto" w:fill="auto"/>
+              <w:right w:val="nil"/>
+            </w:tcBorders>
             <w:vAlign w:val="center"/>
+            <w:hideMark/>
+            <w:tcPrChange w:id="16" w:author="Allan Thyago" w:date="2019-11-09T14:04:00Z">
+              <w:tcPr>
+                <w:tcW w:w="3322" w:type="dxa"/>
+                <w:gridSpan w:val="2"/>
+                <w:tcBorders>
+                  <w:top w:val="single" w:sz="4" w:space="0" w:color="000000"/>
+                  <w:left w:val="single" w:sz="4" w:space="5" w:color="000000"/>
+                  <w:bottom w:val="single" w:sz="4" w:space="0" w:color="000000"/>
+                  <w:right w:val="nil"/>
+                </w:tcBorders>
+                <w:vAlign w:val="center"/>
+                <w:hideMark/>
+              </w:tcPr>
+            </w:tcPrChange>
           </w:tcPr>
           <w:p>
             <w:pPr>
               <w:pStyle w:val="ContedodaTabela"/>
               <w:snapToGrid w:val="0"/>
               <w:spacing w:after="0"/>
+              <w:jc w:val="both"/>
               <w:rPr>
                 <w:rFonts w:ascii="Arial" w:hAnsi="Arial" w:cs="Arial"/>
                 <w:color w:val="000000"/>
@@ -3257,7 +3525,7 @@
                 <w:rFonts w:ascii="Arial" w:hAnsi="Arial" w:cs="Arial"/>
                 <w:color w:val="000000"/>
               </w:rPr>
-              <w:t>Gerar consultas</w:t>
+              <w:t>Gerar relatórios</w:t>
             </w:r>
           </w:p>
         </w:tc>
@@ -3268,15 +3536,31 @@
               <w:top w:val="single" w:sz="4" w:space="0" w:color="000000"/>
               <w:left w:val="single" w:sz="4" w:space="0" w:color="000000"/>
               <w:bottom w:val="single" w:sz="4" w:space="0" w:color="000000"/>
-            </w:tcBorders>
-            <w:shd w:val="clear" w:color="auto" w:fill="auto"/>
+              <w:right w:val="nil"/>
+            </w:tcBorders>
             <w:vAlign w:val="center"/>
-          </w:tcPr>
-          <w:p>
-            <w:pPr>
-              <w:pStyle w:val="ContedodaTabela"/>
+            <w:hideMark/>
+            <w:tcPrChange w:id="17" w:author="Allan Thyago" w:date="2019-11-09T14:04:00Z">
+              <w:tcPr>
+                <w:tcW w:w="3082" w:type="dxa"/>
+                <w:gridSpan w:val="2"/>
+                <w:tcBorders>
+                  <w:top w:val="single" w:sz="4" w:space="0" w:color="000000"/>
+                  <w:left w:val="single" w:sz="4" w:space="5" w:color="000000"/>
+                  <w:bottom w:val="single" w:sz="4" w:space="0" w:color="000000"/>
+                  <w:right w:val="nil"/>
+                </w:tcBorders>
+                <w:vAlign w:val="center"/>
+                <w:hideMark/>
+              </w:tcPr>
+            </w:tcPrChange>
+          </w:tcPr>
+          <w:p>
+            <w:pPr>
+              <w:pStyle w:val="western"/>
               <w:snapToGrid w:val="0"/>
-              <w:spacing w:after="0"/>
+              <w:spacing w:before="0" w:after="0"/>
+              <w:jc w:val="both"/>
               <w:rPr>
                 <w:rFonts w:ascii="Arial" w:hAnsi="Arial" w:cs="Arial"/>
                 <w:color w:val="000000"/>
@@ -3287,7 +3571,7 @@
                 <w:rFonts w:ascii="Arial" w:hAnsi="Arial" w:cs="Arial"/>
                 <w:color w:val="000000"/>
               </w:rPr>
-              <w:t>O sistema deve permitir realizar consultas por área de formação profissional e por área de atuação.</w:t>
+              <w:t>O sistema deve permitir gerar relatórios de todos os professores e relatórios específicos por áreas de formação.</w:t>
             </w:r>
           </w:p>
         </w:tc>
@@ -3300,14 +3584,29 @@
               <w:bottom w:val="single" w:sz="4" w:space="0" w:color="000000"/>
               <w:right w:val="single" w:sz="4" w:space="0" w:color="000000"/>
             </w:tcBorders>
-            <w:shd w:val="clear" w:color="auto" w:fill="auto"/>
             <w:vAlign w:val="center"/>
+            <w:hideMark/>
+            <w:tcPrChange w:id="18" w:author="Allan Thyago" w:date="2019-11-09T14:04:00Z">
+              <w:tcPr>
+                <w:tcW w:w="2071" w:type="dxa"/>
+                <w:gridSpan w:val="2"/>
+                <w:tcBorders>
+                  <w:top w:val="single" w:sz="4" w:space="0" w:color="000000"/>
+                  <w:left w:val="single" w:sz="4" w:space="5" w:color="000000"/>
+                  <w:bottom w:val="single" w:sz="4" w:space="0" w:color="000000"/>
+                  <w:right w:val="single" w:sz="4" w:space="5" w:color="000000"/>
+                </w:tcBorders>
+                <w:vAlign w:val="center"/>
+                <w:hideMark/>
+              </w:tcPr>
+            </w:tcPrChange>
           </w:tcPr>
           <w:p>
             <w:pPr>
               <w:pStyle w:val="ContedodaTabela"/>
               <w:snapToGrid w:val="0"/>
               <w:spacing w:after="0"/>
+              <w:jc w:val="both"/>
               <w:rPr>
                 <w:rFonts w:ascii="Arial" w:hAnsi="Arial" w:cs="Arial"/>
                 <w:color w:val="000000"/>
@@ -3324,16 +3623,49 @@
         </w:tc>
       </w:tr>
       <w:tr>
-        <w:tc>
-          <w:tcPr>
-            <w:tcW w:w="851" w:type="dxa"/>
+        <w:tblPrEx>
+          <w:tblW w:w="9300" w:type="dxa"/>
+          <w:tblLayout w:type="fixed"/>
+          <w:tblPrExChange w:id="19" w:author="Allan Thyago" w:date="2019-11-09T14:04:00Z">
+            <w:tblPrEx>
+              <w:tblW w:w="9300" w:type="dxa"/>
+              <w:tblInd w:w="-5" w:type="dxa"/>
+              <w:tblLayout w:type="fixed"/>
+            </w:tblPrEx>
+          </w:tblPrExChange>
+        </w:tblPrEx>
+        <w:trPr>
+          <w:trPrChange w:id="20" w:author="Allan Thyago" w:date="2019-11-09T14:04:00Z">
+            <w:trPr>
+              <w:gridAfter w:val="0"/>
+            </w:trPr>
+          </w:trPrChange>
+        </w:trPr>
+        <w:tc>
+          <w:tcPr>
+            <w:tcW w:w="822" w:type="dxa"/>
             <w:tcBorders>
               <w:top w:val="single" w:sz="4" w:space="0" w:color="000000"/>
               <w:left w:val="single" w:sz="4" w:space="0" w:color="000000"/>
               <w:bottom w:val="single" w:sz="4" w:space="0" w:color="000000"/>
-            </w:tcBorders>
-            <w:shd w:val="clear" w:color="auto" w:fill="auto"/>
+              <w:right w:val="nil"/>
+            </w:tcBorders>
             <w:vAlign w:val="center"/>
+            <w:hideMark/>
+            <w:tcPrChange w:id="21" w:author="Allan Thyago" w:date="2019-11-09T14:04:00Z">
+              <w:tcPr>
+                <w:tcW w:w="822" w:type="dxa"/>
+                <w:gridSpan w:val="2"/>
+                <w:tcBorders>
+                  <w:top w:val="single" w:sz="4" w:space="0" w:color="000000"/>
+                  <w:left w:val="single" w:sz="4" w:space="5" w:color="000000"/>
+                  <w:bottom w:val="single" w:sz="4" w:space="0" w:color="000000"/>
+                  <w:right w:val="nil"/>
+                </w:tcBorders>
+                <w:vAlign w:val="center"/>
+                <w:hideMark/>
+              </w:tcPr>
+            </w:tcPrChange>
           </w:tcPr>
           <w:p>
             <w:pPr>
@@ -3343,6 +3675,7 @@
               <w:jc w:val="center"/>
               <w:rPr>
                 <w:rFonts w:ascii="Arial" w:hAnsi="Arial" w:cs="Arial"/>
+                <w:b/>
                 <w:color w:val="000000"/>
               </w:rPr>
             </w:pPr>
@@ -3352,7 +3685,7 @@
                 <w:b/>
                 <w:color w:val="000000"/>
               </w:rPr>
-              <w:t>RF12</w:t>
+              <w:t>RF14</w:t>
             </w:r>
           </w:p>
         </w:tc>
@@ -3363,15 +3696,31 @@
               <w:top w:val="single" w:sz="4" w:space="0" w:color="000000"/>
               <w:left w:val="single" w:sz="4" w:space="0" w:color="000000"/>
               <w:bottom w:val="single" w:sz="4" w:space="0" w:color="000000"/>
-            </w:tcBorders>
-            <w:shd w:val="clear" w:color="auto" w:fill="auto"/>
+              <w:right w:val="nil"/>
+            </w:tcBorders>
             <w:vAlign w:val="center"/>
+            <w:hideMark/>
+            <w:tcPrChange w:id="22" w:author="Allan Thyago" w:date="2019-11-09T14:04:00Z">
+              <w:tcPr>
+                <w:tcW w:w="3322" w:type="dxa"/>
+                <w:gridSpan w:val="2"/>
+                <w:tcBorders>
+                  <w:top w:val="single" w:sz="4" w:space="0" w:color="000000"/>
+                  <w:left w:val="single" w:sz="4" w:space="5" w:color="000000"/>
+                  <w:bottom w:val="single" w:sz="4" w:space="0" w:color="000000"/>
+                  <w:right w:val="nil"/>
+                </w:tcBorders>
+                <w:vAlign w:val="center"/>
+                <w:hideMark/>
+              </w:tcPr>
+            </w:tcPrChange>
           </w:tcPr>
           <w:p>
             <w:pPr>
               <w:pStyle w:val="ContedodaTabela"/>
               <w:snapToGrid w:val="0"/>
               <w:spacing w:after="0"/>
+              <w:jc w:val="both"/>
               <w:rPr>
                 <w:rFonts w:ascii="Arial" w:hAnsi="Arial" w:cs="Arial"/>
                 <w:color w:val="000000"/>
@@ -3382,7 +3731,14 @@
                 <w:rFonts w:ascii="Arial" w:hAnsi="Arial" w:cs="Arial"/>
                 <w:color w:val="000000"/>
               </w:rPr>
-              <w:t>Autenticar Usuário</w:t>
+              <w:t>Realizar</w:t>
+            </w:r>
+            <w:r>
+              <w:rPr>
+                <w:rFonts w:ascii="Arial" w:hAnsi="Arial" w:cs="Arial"/>
+                <w:color w:val="000000"/>
+              </w:rPr>
+              <w:t xml:space="preserve"> consultas</w:t>
             </w:r>
           </w:p>
         </w:tc>
@@ -3393,15 +3749,31 @@
               <w:top w:val="single" w:sz="4" w:space="0" w:color="000000"/>
               <w:left w:val="single" w:sz="4" w:space="0" w:color="000000"/>
               <w:bottom w:val="single" w:sz="4" w:space="0" w:color="000000"/>
-            </w:tcBorders>
-            <w:shd w:val="clear" w:color="auto" w:fill="auto"/>
+              <w:right w:val="nil"/>
+            </w:tcBorders>
             <w:vAlign w:val="center"/>
+            <w:hideMark/>
+            <w:tcPrChange w:id="23" w:author="Allan Thyago" w:date="2019-11-09T14:04:00Z">
+              <w:tcPr>
+                <w:tcW w:w="3082" w:type="dxa"/>
+                <w:gridSpan w:val="2"/>
+                <w:tcBorders>
+                  <w:top w:val="single" w:sz="4" w:space="0" w:color="000000"/>
+                  <w:left w:val="single" w:sz="4" w:space="5" w:color="000000"/>
+                  <w:bottom w:val="single" w:sz="4" w:space="0" w:color="000000"/>
+                  <w:right w:val="nil"/>
+                </w:tcBorders>
+                <w:vAlign w:val="center"/>
+                <w:hideMark/>
+              </w:tcPr>
+            </w:tcPrChange>
           </w:tcPr>
           <w:p>
             <w:pPr>
               <w:pStyle w:val="western"/>
               <w:snapToGrid w:val="0"/>
               <w:spacing w:before="0" w:after="0"/>
+              <w:jc w:val="both"/>
               <w:rPr>
                 <w:rFonts w:ascii="Arial" w:hAnsi="Arial" w:cs="Arial"/>
                 <w:color w:val="000000"/>
@@ -3412,7 +3784,7 @@
                 <w:rFonts w:ascii="Arial" w:hAnsi="Arial" w:cs="Arial"/>
                 <w:color w:val="000000"/>
               </w:rPr>
-              <w:t>Possibilita login do usuário.</w:t>
+              <w:t>O sistema deve permitir realizar consultas por área de formação profissional e por área de atuação.</w:t>
             </w:r>
           </w:p>
         </w:tc>
@@ -3425,14 +3797,235 @@
               <w:bottom w:val="single" w:sz="4" w:space="0" w:color="000000"/>
               <w:right w:val="single" w:sz="4" w:space="0" w:color="000000"/>
             </w:tcBorders>
-            <w:shd w:val="clear" w:color="auto" w:fill="auto"/>
             <w:vAlign w:val="center"/>
+            <w:hideMark/>
+            <w:tcPrChange w:id="24" w:author="Allan Thyago" w:date="2019-11-09T14:04:00Z">
+              <w:tcPr>
+                <w:tcW w:w="2071" w:type="dxa"/>
+                <w:gridSpan w:val="2"/>
+                <w:tcBorders>
+                  <w:top w:val="single" w:sz="4" w:space="0" w:color="000000"/>
+                  <w:left w:val="single" w:sz="4" w:space="5" w:color="000000"/>
+                  <w:bottom w:val="single" w:sz="4" w:space="0" w:color="000000"/>
+                  <w:right w:val="single" w:sz="4" w:space="5" w:color="000000"/>
+                </w:tcBorders>
+                <w:vAlign w:val="center"/>
+                <w:hideMark/>
+              </w:tcPr>
+            </w:tcPrChange>
           </w:tcPr>
           <w:p>
             <w:pPr>
               <w:pStyle w:val="ContedodaTabela"/>
               <w:snapToGrid w:val="0"/>
               <w:spacing w:after="0"/>
+              <w:jc w:val="both"/>
+              <w:rPr>
+                <w:rFonts w:ascii="Arial" w:hAnsi="Arial" w:cs="Arial"/>
+                <w:color w:val="000000"/>
+              </w:rPr>
+            </w:pPr>
+            <w:r>
+              <w:rPr>
+                <w:rFonts w:ascii="Arial" w:hAnsi="Arial" w:cs="Arial"/>
+                <w:color w:val="000000"/>
+              </w:rPr>
+              <w:t>Essencial</w:t>
+            </w:r>
+          </w:p>
+        </w:tc>
+      </w:tr>
+      <w:tr>
+        <w:tblPrEx>
+          <w:tblW w:w="9300" w:type="dxa"/>
+          <w:tblLayout w:type="fixed"/>
+          <w:tblPrExChange w:id="25" w:author="Allan Thyago" w:date="2019-11-09T14:04:00Z">
+            <w:tblPrEx>
+              <w:tblW w:w="9300" w:type="dxa"/>
+              <w:tblInd w:w="-5" w:type="dxa"/>
+              <w:tblLayout w:type="fixed"/>
+            </w:tblPrEx>
+          </w:tblPrExChange>
+        </w:tblPrEx>
+        <w:trPr>
+          <w:trPrChange w:id="26" w:author="Allan Thyago" w:date="2019-11-09T14:04:00Z">
+            <w:trPr>
+              <w:gridAfter w:val="0"/>
+            </w:trPr>
+          </w:trPrChange>
+        </w:trPr>
+        <w:tc>
+          <w:tcPr>
+            <w:tcW w:w="822" w:type="dxa"/>
+            <w:tcBorders>
+              <w:top w:val="single" w:sz="4" w:space="0" w:color="000000"/>
+              <w:left w:val="single" w:sz="4" w:space="0" w:color="000000"/>
+              <w:bottom w:val="single" w:sz="4" w:space="0" w:color="000000"/>
+              <w:right w:val="nil"/>
+            </w:tcBorders>
+            <w:vAlign w:val="center"/>
+            <w:hideMark/>
+            <w:tcPrChange w:id="27" w:author="Allan Thyago" w:date="2019-11-09T14:04:00Z">
+              <w:tcPr>
+                <w:tcW w:w="822" w:type="dxa"/>
+                <w:gridSpan w:val="2"/>
+                <w:tcBorders>
+                  <w:top w:val="single" w:sz="4" w:space="0" w:color="000000"/>
+                  <w:left w:val="single" w:sz="4" w:space="5" w:color="000000"/>
+                  <w:bottom w:val="single" w:sz="4" w:space="0" w:color="000000"/>
+                  <w:right w:val="nil"/>
+                </w:tcBorders>
+                <w:vAlign w:val="center"/>
+                <w:hideMark/>
+              </w:tcPr>
+            </w:tcPrChange>
+          </w:tcPr>
+          <w:p>
+            <w:pPr>
+              <w:pStyle w:val="ContedodaTabela"/>
+              <w:snapToGrid w:val="0"/>
+              <w:spacing w:after="0"/>
+              <w:jc w:val="center"/>
+              <w:rPr>
+                <w:rFonts w:ascii="Arial" w:hAnsi="Arial" w:cs="Arial"/>
+                <w:b/>
+                <w:color w:val="000000"/>
+              </w:rPr>
+            </w:pPr>
+            <w:r>
+              <w:rPr>
+                <w:rFonts w:ascii="Arial" w:hAnsi="Arial" w:cs="Arial"/>
+                <w:b/>
+                <w:color w:val="000000"/>
+              </w:rPr>
+              <w:t>RF15</w:t>
+            </w:r>
+          </w:p>
+        </w:tc>
+        <w:tc>
+          <w:tcPr>
+            <w:tcW w:w="3322" w:type="dxa"/>
+            <w:tcBorders>
+              <w:top w:val="single" w:sz="4" w:space="0" w:color="000000"/>
+              <w:left w:val="single" w:sz="4" w:space="0" w:color="000000"/>
+              <w:bottom w:val="single" w:sz="4" w:space="0" w:color="000000"/>
+              <w:right w:val="nil"/>
+            </w:tcBorders>
+            <w:vAlign w:val="center"/>
+            <w:hideMark/>
+            <w:tcPrChange w:id="28" w:author="Allan Thyago" w:date="2019-11-09T14:04:00Z">
+              <w:tcPr>
+                <w:tcW w:w="3322" w:type="dxa"/>
+                <w:gridSpan w:val="2"/>
+                <w:tcBorders>
+                  <w:top w:val="single" w:sz="4" w:space="0" w:color="000000"/>
+                  <w:left w:val="single" w:sz="4" w:space="5" w:color="000000"/>
+                  <w:bottom w:val="single" w:sz="4" w:space="0" w:color="000000"/>
+                  <w:right w:val="nil"/>
+                </w:tcBorders>
+                <w:vAlign w:val="center"/>
+                <w:hideMark/>
+              </w:tcPr>
+            </w:tcPrChange>
+          </w:tcPr>
+          <w:p>
+            <w:pPr>
+              <w:pStyle w:val="ContedodaTabela"/>
+              <w:snapToGrid w:val="0"/>
+              <w:spacing w:after="0"/>
+              <w:jc w:val="both"/>
+              <w:rPr>
+                <w:rFonts w:ascii="Arial" w:hAnsi="Arial" w:cs="Arial"/>
+                <w:color w:val="000000"/>
+              </w:rPr>
+            </w:pPr>
+            <w:r>
+              <w:rPr>
+                <w:rFonts w:ascii="Arial" w:hAnsi="Arial" w:cs="Arial"/>
+                <w:color w:val="000000"/>
+              </w:rPr>
+              <w:t>Autenticar Usuário</w:t>
+            </w:r>
+          </w:p>
+        </w:tc>
+        <w:tc>
+          <w:tcPr>
+            <w:tcW w:w="3082" w:type="dxa"/>
+            <w:tcBorders>
+              <w:top w:val="single" w:sz="4" w:space="0" w:color="000000"/>
+              <w:left w:val="single" w:sz="4" w:space="0" w:color="000000"/>
+              <w:bottom w:val="single" w:sz="4" w:space="0" w:color="000000"/>
+              <w:right w:val="nil"/>
+            </w:tcBorders>
+            <w:vAlign w:val="center"/>
+            <w:hideMark/>
+            <w:tcPrChange w:id="29" w:author="Allan Thyago" w:date="2019-11-09T14:04:00Z">
+              <w:tcPr>
+                <w:tcW w:w="3082" w:type="dxa"/>
+                <w:gridSpan w:val="2"/>
+                <w:tcBorders>
+                  <w:top w:val="single" w:sz="4" w:space="0" w:color="000000"/>
+                  <w:left w:val="single" w:sz="4" w:space="5" w:color="000000"/>
+                  <w:bottom w:val="single" w:sz="4" w:space="0" w:color="000000"/>
+                  <w:right w:val="nil"/>
+                </w:tcBorders>
+                <w:vAlign w:val="center"/>
+                <w:hideMark/>
+              </w:tcPr>
+            </w:tcPrChange>
+          </w:tcPr>
+          <w:p>
+            <w:pPr>
+              <w:pStyle w:val="western"/>
+              <w:snapToGrid w:val="0"/>
+              <w:spacing w:before="0" w:after="0"/>
+              <w:jc w:val="both"/>
+              <w:rPr>
+                <w:rFonts w:ascii="Arial" w:hAnsi="Arial" w:cs="Arial"/>
+                <w:color w:val="000000"/>
+              </w:rPr>
+            </w:pPr>
+            <w:r>
+              <w:rPr>
+                <w:rFonts w:ascii="Arial" w:hAnsi="Arial" w:cs="Arial"/>
+                <w:color w:val="000000"/>
+              </w:rPr>
+              <w:t>Possibilita login do usuário.</w:t>
+            </w:r>
+          </w:p>
+        </w:tc>
+        <w:tc>
+          <w:tcPr>
+            <w:tcW w:w="2071" w:type="dxa"/>
+            <w:tcBorders>
+              <w:top w:val="single" w:sz="4" w:space="0" w:color="000000"/>
+              <w:left w:val="single" w:sz="4" w:space="0" w:color="000000"/>
+              <w:bottom w:val="single" w:sz="4" w:space="0" w:color="000000"/>
+              <w:right w:val="single" w:sz="4" w:space="0" w:color="000000"/>
+            </w:tcBorders>
+            <w:vAlign w:val="center"/>
+            <w:hideMark/>
+            <w:tcPrChange w:id="30" w:author="Allan Thyago" w:date="2019-11-09T14:04:00Z">
+              <w:tcPr>
+                <w:tcW w:w="2071" w:type="dxa"/>
+                <w:gridSpan w:val="2"/>
+                <w:tcBorders>
+                  <w:top w:val="single" w:sz="4" w:space="0" w:color="000000"/>
+                  <w:left w:val="single" w:sz="4" w:space="5" w:color="000000"/>
+                  <w:bottom w:val="single" w:sz="4" w:space="0" w:color="000000"/>
+                  <w:right w:val="single" w:sz="4" w:space="5" w:color="000000"/>
+                </w:tcBorders>
+                <w:vAlign w:val="center"/>
+                <w:hideMark/>
+              </w:tcPr>
+            </w:tcPrChange>
+          </w:tcPr>
+          <w:p>
+            <w:pPr>
+              <w:pStyle w:val="ContedodaTabela"/>
+              <w:snapToGrid w:val="0"/>
+              <w:spacing w:after="0"/>
+              <w:jc w:val="both"/>
               <w:rPr>
                 <w:rFonts w:ascii="Arial" w:hAnsi="Arial" w:cs="Arial"/>
                 <w:color w:val="000000"/>
@@ -3483,14 +4076,14 @@
           <w:rFonts w:ascii="Arial" w:hAnsi="Arial" w:cs="Arial"/>
         </w:rPr>
       </w:pPr>
-      <w:bookmarkStart w:id="6" w:name="_Toc61952098"/>
+      <w:bookmarkStart w:id="31" w:name="_Toc61952098"/>
       <w:r>
         <w:rPr>
           <w:rFonts w:ascii="Arial" w:hAnsi="Arial" w:cs="Arial"/>
         </w:rPr>
         <w:t>3 CASOS DE TESTE</w:t>
       </w:r>
-      <w:bookmarkEnd w:id="6"/>
+      <w:bookmarkEnd w:id="31"/>
     </w:p>
     <w:p>
       <w:pPr>
@@ -3510,16 +4103,8 @@
         <w:rPr>
           <w:rFonts w:ascii="Arial" w:eastAsia="Arial" w:hAnsi="Arial" w:cs="Arial"/>
         </w:rPr>
-        <w:t xml:space="preserve">SENAI </w:t>
+        <w:t>SENAI Teacher’s</w:t>
       </w:r>
-      <w:proofErr w:type="spellStart"/>
-      <w:r>
-        <w:rPr>
-          <w:rFonts w:ascii="Arial" w:eastAsia="Arial" w:hAnsi="Arial" w:cs="Arial"/>
-        </w:rPr>
-        <w:t>Teacher’s</w:t>
-      </w:r>
-      <w:proofErr w:type="spellEnd"/>
       <w:r>
         <w:rPr>
           <w:rFonts w:ascii="Arial" w:eastAsia="Arial" w:hAnsi="Arial" w:cs="Arial"/>
@@ -3873,6 +4458,7 @@
               <w:rPr>
                 <w:rFonts w:ascii="Arial" w:eastAsia="Arial" w:hAnsi="Arial" w:cs="Arial"/>
               </w:rPr>
+              <w:lastRenderedPageBreak/>
               <w:t>Clicar no botão “NOVO”;</w:t>
             </w:r>
           </w:p>
@@ -3943,16 +4529,12 @@
               </w:rPr>
               <w:t>: “</w:t>
             </w:r>
-            <w:proofErr w:type="spellStart"/>
-            <w:proofErr w:type="gramStart"/>
             <w:r>
               <w:rPr>
                 <w:rFonts w:ascii="Arial" w:eastAsia="Arial" w:hAnsi="Arial" w:cs="Arial"/>
               </w:rPr>
               <w:t>allan.thyago</w:t>
             </w:r>
-            <w:proofErr w:type="spellEnd"/>
-            <w:proofErr w:type="gramEnd"/>
             <w:r>
               <w:rPr>
                 <w:rFonts w:ascii="Arial" w:eastAsia="Arial" w:hAnsi="Arial" w:cs="Arial"/>
@@ -4073,6 +4655,7 @@
               <w:rPr>
                 <w:rFonts w:ascii="Arial" w:eastAsia="Arial" w:hAnsi="Arial" w:cs="Arial"/>
               </w:rPr>
+              <w:lastRenderedPageBreak/>
               <w:t>Mensagem de sucesso: “</w:t>
             </w:r>
             <w:r>
@@ -4120,6 +4703,7 @@
               <w:rPr>
                 <w:rFonts w:ascii="Arial" w:eastAsia="Arial" w:hAnsi="Arial" w:cs="Arial"/>
               </w:rPr>
+              <w:lastRenderedPageBreak/>
               <w:t>C2</w:t>
             </w:r>
           </w:p>
@@ -4240,16 +4824,12 @@
               </w:rPr>
               <w:t>“</w:t>
             </w:r>
-            <w:proofErr w:type="spellStart"/>
-            <w:proofErr w:type="gramStart"/>
             <w:r>
               <w:rPr>
                 <w:rFonts w:ascii="Arial" w:eastAsia="Arial" w:hAnsi="Arial" w:cs="Arial"/>
               </w:rPr>
               <w:t>allan.thyago</w:t>
             </w:r>
-            <w:proofErr w:type="spellEnd"/>
-            <w:proofErr w:type="gramEnd"/>
             <w:r>
               <w:rPr>
                 <w:rFonts w:ascii="Arial" w:eastAsia="Arial" w:hAnsi="Arial" w:cs="Arial"/>
@@ -4449,7 +5029,6 @@
           <w:rFonts w:ascii="Arial" w:eastAsia="Arial" w:hAnsi="Arial" w:cs="Arial"/>
           <w:b/>
         </w:rPr>
-        <w:lastRenderedPageBreak/>
         <w:t>Quadro 3 - Casos de teste do requisito RF2.</w:t>
       </w:r>
     </w:p>
@@ -4897,16 +5476,12 @@
               </w:rPr>
               <w:t>“</w:t>
             </w:r>
-            <w:proofErr w:type="spellStart"/>
-            <w:proofErr w:type="gramStart"/>
             <w:r>
               <w:rPr>
                 <w:rFonts w:ascii="Arial" w:eastAsia="Arial" w:hAnsi="Arial" w:cs="Arial"/>
               </w:rPr>
               <w:t>allan.thyago</w:t>
             </w:r>
-            <w:proofErr w:type="spellEnd"/>
-            <w:proofErr w:type="gramEnd"/>
             <w:r>
               <w:rPr>
                 <w:rFonts w:ascii="Arial" w:eastAsia="Arial" w:hAnsi="Arial" w:cs="Arial"/>
@@ -5261,16 +5836,12 @@
               </w:rPr>
               <w:t>“</w:t>
             </w:r>
-            <w:proofErr w:type="spellStart"/>
-            <w:proofErr w:type="gramStart"/>
             <w:r>
               <w:rPr>
                 <w:rFonts w:ascii="Arial" w:eastAsia="Arial" w:hAnsi="Arial" w:cs="Arial"/>
               </w:rPr>
               <w:t>allan.thyago</w:t>
             </w:r>
-            <w:proofErr w:type="spellEnd"/>
-            <w:proofErr w:type="gramEnd"/>
             <w:r>
               <w:rPr>
                 <w:rFonts w:ascii="Arial" w:eastAsia="Arial" w:hAnsi="Arial" w:cs="Arial"/>
@@ -5445,6 +6016,7 @@
               <w:rPr>
                 <w:rFonts w:ascii="Arial" w:eastAsia="Arial" w:hAnsi="Arial" w:cs="Arial"/>
               </w:rPr>
+              <w:lastRenderedPageBreak/>
               <w:t>C3</w:t>
             </w:r>
           </w:p>
@@ -5803,7 +6375,6 @@
               <w:rPr>
                 <w:rFonts w:ascii="Arial" w:eastAsia="Arial" w:hAnsi="Arial" w:cs="Arial"/>
               </w:rPr>
-              <w:lastRenderedPageBreak/>
               <w:t>Nova senha: “senha123”;</w:t>
             </w:r>
           </w:p>
@@ -5886,7 +6457,6 @@
               <w:rPr>
                 <w:rFonts w:ascii="Arial" w:eastAsia="Arial" w:hAnsi="Arial" w:cs="Arial"/>
               </w:rPr>
-              <w:lastRenderedPageBreak/>
               <w:t>Mensagem de erro: “Nova senha não pode ser igual a antiga”.</w:t>
             </w:r>
           </w:p>
@@ -5910,7 +6480,6 @@
           <w:sz w:val="20"/>
           <w:szCs w:val="20"/>
         </w:rPr>
-        <w:lastRenderedPageBreak/>
         <w:t>Fonte: Elaboração própria.</w:t>
       </w:r>
     </w:p>
@@ -6508,6 +7077,7 @@
                 <w:rFonts w:ascii="Arial" w:eastAsia="Arial" w:hAnsi="Arial" w:cs="Arial"/>
                 <w:b/>
               </w:rPr>
+              <w:lastRenderedPageBreak/>
               <w:t>#</w:t>
             </w:r>
           </w:p>
@@ -6746,7 +7316,7 @@
               </w:rPr>
               <w:t>E-mail: “</w:t>
             </w:r>
-            <w:hyperlink r:id="rId11" w:history="1">
+            <w:hyperlink r:id="rId12" w:history="1">
               <w:r>
                 <w:rPr>
                   <w:rStyle w:val="Hyperlink"/>
@@ -6859,14 +7429,7 @@
               <w:rPr>
                 <w:rFonts w:ascii="Arial" w:eastAsia="Arial" w:hAnsi="Arial" w:cs="Arial"/>
               </w:rPr>
-              <w:t xml:space="preserve">Formação principal: “Formação </w:t>
-            </w:r>
-            <w:r>
-              <w:rPr>
-                <w:rFonts w:ascii="Arial" w:eastAsia="Arial" w:hAnsi="Arial" w:cs="Arial"/>
-              </w:rPr>
-              <w:lastRenderedPageBreak/>
-              <w:t>acadêmica”;</w:t>
+              <w:t>Formação principal: “Formação acadêmica”;</w:t>
             </w:r>
           </w:p>
           <w:p>
@@ -7095,7 +7658,6 @@
               <w:rPr>
                 <w:rFonts w:ascii="Arial" w:eastAsia="Arial" w:hAnsi="Arial" w:cs="Arial"/>
               </w:rPr>
-              <w:lastRenderedPageBreak/>
               <w:t xml:space="preserve">Mensagem de sucesso: </w:t>
             </w:r>
             <w:r>
@@ -7379,7 +7941,14 @@
               <w:rPr>
                 <w:rFonts w:ascii="Arial" w:eastAsia="Arial" w:hAnsi="Arial" w:cs="Arial"/>
               </w:rPr>
-              <w:t>Atuação Principal: “área de atuação do professor”;</w:t>
+              <w:t xml:space="preserve">Atuação Principal: “área de </w:t>
+            </w:r>
+            <w:r>
+              <w:rPr>
+                <w:rFonts w:ascii="Arial" w:eastAsia="Arial" w:hAnsi="Arial" w:cs="Arial"/>
+              </w:rPr>
+              <w:lastRenderedPageBreak/>
+              <w:t>atuação do professor”;</w:t>
             </w:r>
           </w:p>
           <w:p>
@@ -7582,6 +8151,7 @@
               <w:rPr>
                 <w:rFonts w:ascii="Arial" w:eastAsia="Arial" w:hAnsi="Arial" w:cs="Arial"/>
               </w:rPr>
+              <w:lastRenderedPageBreak/>
               <w:t>Mensagem de erro: “E-mail obrigatório”.</w:t>
             </w:r>
           </w:p>
@@ -8023,7 +8593,7 @@
               </w:rPr>
               <w:t>E-mail: “</w:t>
             </w:r>
-            <w:hyperlink r:id="rId12" w:history="1">
+            <w:hyperlink r:id="rId13" w:history="1">
               <w:r>
                 <w:rPr>
                   <w:rStyle w:val="Hyperlink"/>
@@ -8197,6 +8767,7 @@
               <w:rPr>
                 <w:rFonts w:ascii="Arial" w:eastAsia="Arial" w:hAnsi="Arial" w:cs="Arial"/>
               </w:rPr>
+              <w:lastRenderedPageBreak/>
               <w:t>Atuação secundária: “Atuação secundária do professor”;</w:t>
             </w:r>
           </w:p>
@@ -8338,6 +8909,7 @@
               <w:rPr>
                 <w:rFonts w:ascii="Arial" w:eastAsia="Arial" w:hAnsi="Arial" w:cs="Arial"/>
               </w:rPr>
+              <w:lastRenderedPageBreak/>
               <w:t>Mensagem de sucesso: “</w:t>
             </w:r>
             <w:r>
@@ -8509,7 +9081,6 @@
               <w:rPr>
                 <w:rFonts w:ascii="Arial" w:eastAsia="Arial" w:hAnsi="Arial" w:cs="Arial"/>
               </w:rPr>
-              <w:lastRenderedPageBreak/>
               <w:t>Nome: “Professor 1”;</w:t>
             </w:r>
           </w:p>
@@ -8812,7 +9383,6 @@
               <w:rPr>
                 <w:rFonts w:ascii="Arial" w:eastAsia="Arial" w:hAnsi="Arial" w:cs="Arial"/>
               </w:rPr>
-              <w:lastRenderedPageBreak/>
               <w:t xml:space="preserve">Mensagem de sucesso: </w:t>
             </w:r>
             <w:r>
@@ -8838,7 +9408,6 @@
         <w:rPr>
           <w:rFonts w:ascii="Arial" w:eastAsia="Arial" w:hAnsi="Arial" w:cs="Arial"/>
         </w:rPr>
-        <w:lastRenderedPageBreak/>
         <w:t>Fonte: Elaboração própria.</w:t>
       </w:r>
     </w:p>
@@ -8977,6 +9546,7 @@
                 <w:rFonts w:ascii="Arial" w:eastAsia="Arial" w:hAnsi="Arial" w:cs="Arial"/>
                 <w:b/>
               </w:rPr>
+              <w:lastRenderedPageBreak/>
               <w:t>CASOS DE TESTE</w:t>
             </w:r>
           </w:p>
@@ -9390,7 +9960,6 @@
               <w:rPr>
                 <w:rFonts w:ascii="Arial" w:eastAsia="Arial" w:hAnsi="Arial" w:cs="Arial"/>
               </w:rPr>
-              <w:lastRenderedPageBreak/>
               <w:t>Clicar no botão “EXCLUIR”;</w:t>
             </w:r>
           </w:p>
@@ -9440,7 +10009,6 @@
               <w:rPr>
                 <w:rFonts w:ascii="Arial" w:eastAsia="Arial" w:hAnsi="Arial" w:cs="Arial"/>
               </w:rPr>
-              <w:lastRenderedPageBreak/>
               <w:t>Mensagem de erro: “Excluir todas as Observações!”</w:t>
             </w:r>
           </w:p>
@@ -10111,6 +10679,7 @@
               <w:rPr>
                 <w:rFonts w:ascii="Arial" w:eastAsia="Arial" w:hAnsi="Arial" w:cs="Arial"/>
               </w:rPr>
+              <w:lastRenderedPageBreak/>
               <w:t>Clicar no botão “NOVO”;</w:t>
             </w:r>
           </w:p>
@@ -10188,6 +10757,7 @@
               <w:rPr>
                 <w:rFonts w:ascii="Arial" w:eastAsia="Arial" w:hAnsi="Arial" w:cs="Arial"/>
               </w:rPr>
+              <w:lastRenderedPageBreak/>
               <w:t>Mensagem de erro: “Detalhe a observação sobre o professor”.</w:t>
             </w:r>
           </w:p>
@@ -10220,6 +10790,7 @@
               <w:rPr>
                 <w:rFonts w:ascii="Arial" w:eastAsia="Arial" w:hAnsi="Arial" w:cs="Arial"/>
               </w:rPr>
+              <w:lastRenderedPageBreak/>
               <w:t>C3</w:t>
             </w:r>
           </w:p>
@@ -10424,7 +10995,6 @@
               <w:rPr>
                 <w:rFonts w:ascii="Arial" w:eastAsia="Arial" w:hAnsi="Arial" w:cs="Arial"/>
               </w:rPr>
-              <w:lastRenderedPageBreak/>
               <w:t>Escrever observações a serem detalhadas sobre professor;</w:t>
             </w:r>
           </w:p>
@@ -10471,7 +11041,6 @@
               <w:rPr>
                 <w:rFonts w:ascii="Arial" w:eastAsia="Arial" w:hAnsi="Arial" w:cs="Arial"/>
               </w:rPr>
-              <w:lastRenderedPageBreak/>
               <w:t>Mensagem de sucesso: “Nova observação cadastrada”.</w:t>
             </w:r>
           </w:p>
@@ -11138,6 +11707,7 @@
               <w:rPr>
                 <w:rFonts w:ascii="Arial" w:eastAsia="Arial" w:hAnsi="Arial" w:cs="Arial"/>
               </w:rPr>
+              <w:lastRenderedPageBreak/>
               <w:t>Clicar no botão “OBSERVAÇÔES”;</w:t>
             </w:r>
           </w:p>
@@ -11263,6 +11833,7 @@
               <w:rPr>
                 <w:rFonts w:ascii="Arial" w:eastAsia="Arial" w:hAnsi="Arial" w:cs="Arial"/>
               </w:rPr>
+              <w:lastRenderedPageBreak/>
               <w:t>Mensagem de sucesso: “Observação atualizada com sucesso”.</w:t>
             </w:r>
           </w:p>
@@ -11445,7 +12016,6 @@
               <w:rPr>
                 <w:rFonts w:ascii="Arial" w:eastAsia="Arial" w:hAnsi="Arial" w:cs="Arial"/>
               </w:rPr>
-              <w:lastRenderedPageBreak/>
               <w:t>Selecionar tipo de observação;</w:t>
             </w:r>
           </w:p>
@@ -11498,7 +12068,6 @@
               <w:rPr>
                 <w:rFonts w:ascii="Arial" w:eastAsia="Arial" w:hAnsi="Arial" w:cs="Arial"/>
               </w:rPr>
-              <w:lastRenderedPageBreak/>
               <w:t>Mensagem de erro: “Detalhe a observação sobre o professor”.</w:t>
             </w:r>
           </w:p>
@@ -12205,6 +12774,7 @@
                 <w:rFonts w:ascii="Arial" w:eastAsia="Arial" w:hAnsi="Arial" w:cs="Arial"/>
                 <w:b/>
               </w:rPr>
+              <w:lastRenderedPageBreak/>
               <w:t>CASOS DE TESTE</w:t>
             </w:r>
           </w:p>
@@ -12610,7 +13180,6 @@
               <w:rPr>
                 <w:rFonts w:ascii="Arial" w:eastAsia="Arial" w:hAnsi="Arial" w:cs="Arial"/>
               </w:rPr>
-              <w:lastRenderedPageBreak/>
               <w:t>Selecionar o item “Professores”;</w:t>
             </w:r>
           </w:p>
@@ -12752,7 +13321,6 @@
               <w:rPr>
                 <w:rFonts w:ascii="Arial" w:eastAsia="Arial" w:hAnsi="Arial" w:cs="Arial"/>
               </w:rPr>
-              <w:lastRenderedPageBreak/>
               <w:t>Mensagem de sucesso: “Observação excluída”;</w:t>
             </w:r>
           </w:p>
@@ -13320,6 +13888,7 @@
               <w:rPr>
                 <w:rFonts w:ascii="Arial" w:eastAsia="Arial" w:hAnsi="Arial" w:cs="Arial"/>
               </w:rPr>
+              <w:lastRenderedPageBreak/>
               <w:t>Digite formação a ser buscada;</w:t>
             </w:r>
           </w:p>
@@ -13369,6 +13938,7 @@
               <w:rPr>
                 <w:rFonts w:ascii="Arial" w:eastAsia="Arial" w:hAnsi="Arial" w:cs="Arial"/>
               </w:rPr>
+              <w:lastRenderedPageBreak/>
               <w:t xml:space="preserve">Redirecionar para arquivo gerado com as informações dos professores cadastrados </w:t>
             </w:r>
             <w:r>
@@ -13416,6 +13986,7 @@
               <w:rPr>
                 <w:rFonts w:ascii="Arial" w:eastAsia="Arial" w:hAnsi="Arial" w:cs="Arial"/>
               </w:rPr>
+              <w:lastRenderedPageBreak/>
               <w:t>C3</w:t>
             </w:r>
           </w:p>
@@ -14331,6 +14902,7 @@
               <w:rPr>
                 <w:rFonts w:ascii="Arial" w:eastAsia="Arial" w:hAnsi="Arial" w:cs="Arial"/>
               </w:rPr>
+              <w:lastRenderedPageBreak/>
               <w:t>Clique no botão “Pesquisar”.</w:t>
             </w:r>
           </w:p>
@@ -14360,6 +14932,7 @@
               <w:rPr>
                 <w:rFonts w:ascii="Arial" w:eastAsia="Arial" w:hAnsi="Arial" w:cs="Arial"/>
               </w:rPr>
+              <w:lastRenderedPageBreak/>
               <w:t>Redirecionar para a Lista de Professores cadastradas na formação secundária informada.</w:t>
             </w:r>
           </w:p>
@@ -14730,7 +15303,6 @@
               <w:rPr>
                 <w:rFonts w:ascii="Arial" w:eastAsia="Arial" w:hAnsi="Arial" w:cs="Arial"/>
               </w:rPr>
-              <w:lastRenderedPageBreak/>
               <w:t>C5</w:t>
             </w:r>
           </w:p>
@@ -15487,6 +16059,7 @@
               <w:rPr>
                 <w:rFonts w:ascii="Arial" w:eastAsia="Arial" w:hAnsi="Arial" w:cs="Arial"/>
               </w:rPr>
+              <w:lastRenderedPageBreak/>
               <w:t>C1</w:t>
             </w:r>
           </w:p>
@@ -15809,8 +16382,8 @@
       </w:r>
     </w:p>
     <w:sectPr>
-      <w:headerReference w:type="default" r:id="rId13"/>
-      <w:footerReference w:type="default" r:id="rId14"/>
+      <w:headerReference w:type="default" r:id="rId14"/>
+      <w:footerReference w:type="default" r:id="rId15"/>
       <w:pgSz w:w="11906" w:h="16838"/>
       <w:pgMar w:top="1701" w:right="1134" w:bottom="1134" w:left="1701" w:header="1134" w:footer="1021" w:gutter="0"/>
       <w:pgNumType w:start="1"/>
@@ -15825,7 +16398,7 @@
 
 <file path=word/comments.xml><?xml version="1.0" encoding="utf-8"?>
 <w:comments xmlns:wpc="http://schemas.microsoft.com/office/word/2010/wordprocessingCanvas" xmlns:cx="http://schemas.microsoft.com/office/drawing/2014/chartex" xmlns:cx1="http://schemas.microsoft.com/office/drawing/2015/9/8/chartex" xmlns:cx2="http://schemas.microsoft.com/office/drawing/2015/10/21/chartex" xmlns:cx3="http://schemas.microsoft.com/office/drawing/2016/5/9/chartex" xmlns:cx4="http://schemas.microsoft.com/office/drawing/2016/5/10/chartex" xmlns:cx5="http://schemas.microsoft.com/office/drawing/2016/5/11/chartex" xmlns:cx6="http://schemas.microsoft.com/office/drawing/2016/5/12/chartex" xmlns:cx7="http://schemas.microsoft.com/office/drawing/2016/5/13/chartex" xmlns:cx8="http://schemas.microsoft.com/office/drawing/2016/5/14/chartex" xmlns:mc="http://schemas.openxmlformats.org/markup-compatibility/2006" xmlns:aink="http://schemas.microsoft.com/office/drawing/2016/ink" xmlns:am3d="http://schemas.microsoft.com/office/drawing/2017/model3d" xmlns:o="urn:schemas-microsoft-com:office:office" xmlns:r="http://schemas.openxmlformats.org/officeDocument/2006/relationships" xmlns:m="http://schemas.openxmlformats.org/officeDocument/2006/math" xmlns:v="urn:schemas-microsoft-com:vml" xmlns:wp14="http://schemas.microsoft.com/office/word/2010/wordprocessingDrawing" xmlns:wp="http://schemas.openxmlformats.org/drawingml/2006/wordprocessingDrawing" xmlns:w10="urn:schemas-microsoft-com:office:word" xmlns:w="http://schemas.openxmlformats.org/wordprocessingml/2006/main" xmlns:w14="http://schemas.microsoft.com/office/word/2010/wordml" xmlns:w15="http://schemas.microsoft.com/office/word/2012/wordml" xmlns:w16cex="http://schemas.microsoft.com/office/word/2018/wordml/cex" xmlns:w16cid="http://schemas.microsoft.com/office/word/2016/wordml/cid" xmlns:w16="http://schemas.microsoft.com/office/word/2018/wordml" xmlns:w16se="http://schemas.microsoft.com/office/word/2015/wordml/symex" xmlns:wpg="http://schemas.microsoft.com/office/word/2010/wordprocessingGroup" xmlns:wpi="http://schemas.microsoft.com/office/word/2010/wordprocessingInk" xmlns:wne="http://schemas.microsoft.com/office/word/2006/wordml" xmlns:wps="http://schemas.microsoft.com/office/word/2010/wordprocessingShape" mc:Ignorable="w14 w15 w16se w16cid w16 w16cex wp14">
-  <w:comment w:id="5" w:author="Daricélio" w:date="2019-10-24T10:11:00Z" w:initials="Daricélio">
+  <w:comment w:id="6" w:author="Daricélio" w:date="2019-10-24T10:11:00Z" w:initials="Daricélio">
     <w:p>
       <w:pPr>
         <w:pStyle w:val="Textodecomentrio"/>
@@ -15846,13 +16419,19 @@
 
 <file path=word/commentsExtended.xml><?xml version="1.0" encoding="utf-8"?>
 <w15:commentsEx xmlns:wpc="http://schemas.microsoft.com/office/word/2010/wordprocessingCanvas" xmlns:cx="http://schemas.microsoft.com/office/drawing/2014/chartex" xmlns:cx1="http://schemas.microsoft.com/office/drawing/2015/9/8/chartex" xmlns:cx2="http://schemas.microsoft.com/office/drawing/2015/10/21/chartex" xmlns:cx3="http://schemas.microsoft.com/office/drawing/2016/5/9/chartex" xmlns:cx4="http://schemas.microsoft.com/office/drawing/2016/5/10/chartex" xmlns:cx5="http://schemas.microsoft.com/office/drawing/2016/5/11/chartex" xmlns:cx6="http://schemas.microsoft.com/office/drawing/2016/5/12/chartex" xmlns:cx7="http://schemas.microsoft.com/office/drawing/2016/5/13/chartex" xmlns:cx8="http://schemas.microsoft.com/office/drawing/2016/5/14/chartex" xmlns:mc="http://schemas.openxmlformats.org/markup-compatibility/2006" xmlns:aink="http://schemas.microsoft.com/office/drawing/2016/ink" xmlns:am3d="http://schemas.microsoft.com/office/drawing/2017/model3d" xmlns:o="urn:schemas-microsoft-com:office:office" xmlns:r="http://schemas.openxmlformats.org/officeDocument/2006/relationships" xmlns:m="http://schemas.openxmlformats.org/officeDocument/2006/math" xmlns:v="urn:schemas-microsoft-com:vml" xmlns:wp14="http://schemas.microsoft.com/office/word/2010/wordprocessingDrawing" xmlns:wp="http://schemas.openxmlformats.org/drawingml/2006/wordprocessingDrawing" xmlns:w10="urn:schemas-microsoft-com:office:word" xmlns:w="http://schemas.openxmlformats.org/wordprocessingml/2006/main" xmlns:w14="http://schemas.microsoft.com/office/word/2010/wordml" xmlns:w15="http://schemas.microsoft.com/office/word/2012/wordml" xmlns:w16cex="http://schemas.microsoft.com/office/word/2018/wordml/cex" xmlns:w16cid="http://schemas.microsoft.com/office/word/2016/wordml/cid" xmlns:w16="http://schemas.microsoft.com/office/word/2018/wordml" xmlns:w16se="http://schemas.microsoft.com/office/word/2015/wordml/symex" xmlns:wpg="http://schemas.microsoft.com/office/word/2010/wordprocessingGroup" xmlns:wpi="http://schemas.microsoft.com/office/word/2010/wordprocessingInk" xmlns:wne="http://schemas.microsoft.com/office/word/2006/wordml" xmlns:wps="http://schemas.microsoft.com/office/word/2010/wordprocessingShape" mc:Ignorable="w14 w15 w16se w16cid w16 w16cex wp14">
-  <w15:commentEx w15:paraId="6AFD7A14" w15:done="0"/>
+  <w15:commentEx w15:paraId="543DFFC1" w15:done="0"/>
 </w15:commentsEx>
+</file>
+
+<file path=word/commentsExtensible.xml><?xml version="1.0" encoding="utf-8"?>
+<w16cex:commentsExtensible xmlns:wpc="http://schemas.microsoft.com/office/word/2010/wordprocessingCanvas" xmlns:cx="http://schemas.microsoft.com/office/drawing/2014/chartex" xmlns:cx1="http://schemas.microsoft.com/office/drawing/2015/9/8/chartex" xmlns:cx2="http://schemas.microsoft.com/office/drawing/2015/10/21/chartex" xmlns:cx3="http://schemas.microsoft.com/office/drawing/2016/5/9/chartex" xmlns:cx4="http://schemas.microsoft.com/office/drawing/2016/5/10/chartex" xmlns:cx5="http://schemas.microsoft.com/office/drawing/2016/5/11/chartex" xmlns:cx6="http://schemas.microsoft.com/office/drawing/2016/5/12/chartex" xmlns:cx7="http://schemas.microsoft.com/office/drawing/2016/5/13/chartex" xmlns:cx8="http://schemas.microsoft.com/office/drawing/2016/5/14/chartex" xmlns:mc="http://schemas.openxmlformats.org/markup-compatibility/2006" xmlns:aink="http://schemas.microsoft.com/office/drawing/2016/ink" xmlns:am3d="http://schemas.microsoft.com/office/drawing/2017/model3d" xmlns:o="urn:schemas-microsoft-com:office:office" xmlns:r="http://schemas.openxmlformats.org/officeDocument/2006/relationships" xmlns:m="http://schemas.openxmlformats.org/officeDocument/2006/math" xmlns:v="urn:schemas-microsoft-com:vml" xmlns:wp14="http://schemas.microsoft.com/office/word/2010/wordprocessingDrawing" xmlns:wp="http://schemas.openxmlformats.org/drawingml/2006/wordprocessingDrawing" xmlns:w10="urn:schemas-microsoft-com:office:word" xmlns:w="http://schemas.openxmlformats.org/wordprocessingml/2006/main" xmlns:w14="http://schemas.microsoft.com/office/word/2010/wordml" xmlns:w15="http://schemas.microsoft.com/office/word/2012/wordml" xmlns:w16cex="http://schemas.microsoft.com/office/word/2018/wordml/cex" xmlns:w16cid="http://schemas.microsoft.com/office/word/2016/wordml/cid" xmlns:w16="http://schemas.microsoft.com/office/word/2018/wordml" xmlns:w16se="http://schemas.microsoft.com/office/word/2015/wordml/symex" xmlns:wpg="http://schemas.microsoft.com/office/word/2010/wordprocessingGroup" xmlns:wpi="http://schemas.microsoft.com/office/word/2010/wordprocessingInk" xmlns:wne="http://schemas.microsoft.com/office/word/2006/wordml" xmlns:wps="http://schemas.microsoft.com/office/word/2010/wordprocessingShape" mc:Ignorable="w14 w15 w16se w16cid w16 w16cex wp14">
+  <w16cex:commentExtensible w16cex:durableId="23B96CD9" w16cex:dateUtc="2021-01-25T21:14:00Z"/>
+</w16cex:commentsExtensible>
 </file>
 
 <file path=word/commentsIds.xml><?xml version="1.0" encoding="utf-8"?>
 <w16cid:commentsIds xmlns:wpc="http://schemas.microsoft.com/office/word/2010/wordprocessingCanvas" xmlns:cx="http://schemas.microsoft.com/office/drawing/2014/chartex" xmlns:cx1="http://schemas.microsoft.com/office/drawing/2015/9/8/chartex" xmlns:cx2="http://schemas.microsoft.com/office/drawing/2015/10/21/chartex" xmlns:cx3="http://schemas.microsoft.com/office/drawing/2016/5/9/chartex" xmlns:cx4="http://schemas.microsoft.com/office/drawing/2016/5/10/chartex" xmlns:cx5="http://schemas.microsoft.com/office/drawing/2016/5/11/chartex" xmlns:cx6="http://schemas.microsoft.com/office/drawing/2016/5/12/chartex" xmlns:cx7="http://schemas.microsoft.com/office/drawing/2016/5/13/chartex" xmlns:cx8="http://schemas.microsoft.com/office/drawing/2016/5/14/chartex" xmlns:mc="http://schemas.openxmlformats.org/markup-compatibility/2006" xmlns:aink="http://schemas.microsoft.com/office/drawing/2016/ink" xmlns:am3d="http://schemas.microsoft.com/office/drawing/2017/model3d" xmlns:o="urn:schemas-microsoft-com:office:office" xmlns:r="http://schemas.openxmlformats.org/officeDocument/2006/relationships" xmlns:m="http://schemas.openxmlformats.org/officeDocument/2006/math" xmlns:v="urn:schemas-microsoft-com:vml" xmlns:wp14="http://schemas.microsoft.com/office/word/2010/wordprocessingDrawing" xmlns:wp="http://schemas.openxmlformats.org/drawingml/2006/wordprocessingDrawing" xmlns:w10="urn:schemas-microsoft-com:office:word" xmlns:w="http://schemas.openxmlformats.org/wordprocessingml/2006/main" xmlns:w14="http://schemas.microsoft.com/office/word/2010/wordml" xmlns:w15="http://schemas.microsoft.com/office/word/2012/wordml" xmlns:w16cex="http://schemas.microsoft.com/office/word/2018/wordml/cex" xmlns:w16cid="http://schemas.microsoft.com/office/word/2016/wordml/cid" xmlns:w16="http://schemas.microsoft.com/office/word/2018/wordml" xmlns:w16se="http://schemas.microsoft.com/office/word/2015/wordml/symex" xmlns:wpg="http://schemas.microsoft.com/office/word/2010/wordprocessingGroup" xmlns:wpi="http://schemas.microsoft.com/office/word/2010/wordprocessingInk" xmlns:wne="http://schemas.microsoft.com/office/word/2006/wordml" xmlns:wps="http://schemas.microsoft.com/office/word/2010/wordprocessingShape" mc:Ignorable="w14 w15 w16se w16cid w16 w16cex wp14">
-  <w16cid:commentId w16cid:paraId="6AFD7A14" w16cid:durableId="215BF761"/>
+  <w16cid:commentId w16cid:paraId="543DFFC1" w16cid:durableId="23B96CD9"/>
 </w16cid:commentsIds>
 </file>
 
@@ -20735,6 +21314,14 @@
   </w:num>
   <w:numIdMacAtCleanup w:val="34"/>
 </w:numbering>
+</file>
+
+<file path=word/people.xml><?xml version="1.0" encoding="utf-8"?>
+<w15:people xmlns:wpc="http://schemas.microsoft.com/office/word/2010/wordprocessingCanvas" xmlns:cx="http://schemas.microsoft.com/office/drawing/2014/chartex" xmlns:cx1="http://schemas.microsoft.com/office/drawing/2015/9/8/chartex" xmlns:cx2="http://schemas.microsoft.com/office/drawing/2015/10/21/chartex" xmlns:cx3="http://schemas.microsoft.com/office/drawing/2016/5/9/chartex" xmlns:cx4="http://schemas.microsoft.com/office/drawing/2016/5/10/chartex" xmlns:cx5="http://schemas.microsoft.com/office/drawing/2016/5/11/chartex" xmlns:cx6="http://schemas.microsoft.com/office/drawing/2016/5/12/chartex" xmlns:cx7="http://schemas.microsoft.com/office/drawing/2016/5/13/chartex" xmlns:cx8="http://schemas.microsoft.com/office/drawing/2016/5/14/chartex" xmlns:mc="http://schemas.openxmlformats.org/markup-compatibility/2006" xmlns:aink="http://schemas.microsoft.com/office/drawing/2016/ink" xmlns:am3d="http://schemas.microsoft.com/office/drawing/2017/model3d" xmlns:o="urn:schemas-microsoft-com:office:office" xmlns:r="http://schemas.openxmlformats.org/officeDocument/2006/relationships" xmlns:m="http://schemas.openxmlformats.org/officeDocument/2006/math" xmlns:v="urn:schemas-microsoft-com:vml" xmlns:wp14="http://schemas.microsoft.com/office/word/2010/wordprocessingDrawing" xmlns:wp="http://schemas.openxmlformats.org/drawingml/2006/wordprocessingDrawing" xmlns:w10="urn:schemas-microsoft-com:office:word" xmlns:w="http://schemas.openxmlformats.org/wordprocessingml/2006/main" xmlns:w14="http://schemas.microsoft.com/office/word/2010/wordml" xmlns:w15="http://schemas.microsoft.com/office/word/2012/wordml" xmlns:w16cex="http://schemas.microsoft.com/office/word/2018/wordml/cex" xmlns:w16cid="http://schemas.microsoft.com/office/word/2016/wordml/cid" xmlns:w16="http://schemas.microsoft.com/office/word/2018/wordml" xmlns:w16se="http://schemas.microsoft.com/office/word/2015/wordml/symex" xmlns:wpg="http://schemas.microsoft.com/office/word/2010/wordprocessingGroup" xmlns:wpi="http://schemas.microsoft.com/office/word/2010/wordprocessingInk" xmlns:wne="http://schemas.microsoft.com/office/word/2006/wordml" xmlns:wps="http://schemas.microsoft.com/office/word/2010/wordprocessingShape" mc:Ignorable="w14 w15 w16se w16cid w16 w16cex wp14">
+  <w15:person w15:author="Allan Thyago">
+    <w15:presenceInfo w15:providerId="Windows Live" w15:userId="3b064402ad491dab"/>
+  </w15:person>
+</w15:people>
 </file>
 
 <file path=word/styles.xml><?xml version="1.0" encoding="utf-8"?>
@@ -21285,7 +21872,6 @@
     <w:rPr>
       <w:color w:val="000080"/>
       <w:u w:val="single"/>
-      <w:lang/>
     </w:rPr>
   </w:style>
   <w:style w:type="character" w:customStyle="1" w:styleId="Vnculodendice">
@@ -21503,7 +22089,7 @@
   <w:style w:type="paragraph" w:styleId="Textodecomentrio">
     <w:name w:val="annotation text"/>
     <w:basedOn w:val="Normal"/>
-    <w:link w:val="TextodecomentrioChar2"/>
+    <w:link w:val="TextodecomentrioChar1"/>
     <w:uiPriority w:val="99"/>
     <w:semiHidden/>
     <w:unhideWhenUsed/>
@@ -21533,8 +22119,8 @@
       <w:szCs w:val="18"/>
     </w:rPr>
   </w:style>
-  <w:style w:type="character" w:customStyle="1" w:styleId="TextodecomentrioChar2">
-    <w:name w:val="Texto de comentário Char2"/>
+  <w:style w:type="character" w:customStyle="1" w:styleId="TextodecomentrioChar1">
+    <w:name w:val="Texto de comentário Char1"/>
     <w:link w:val="Textodecomentrio"/>
     <w:uiPriority w:val="99"/>
     <w:semiHidden/>

</xml_diff>